<commit_message>
Updated the subscription transaction
Updated the subscription transaction to defined a list of eventCoding to be used and how those are handled.  Also included Get, Update, and Delete options for updating subscriptions.
</commit_message>
<xml_diff>
--- a/PIMuF/Patient Identity Management using FHIR - PIMuF.docx
+++ b/PIMuF/Patient Identity Management using FHIR - PIMuF.docx
@@ -15987,14 +15987,14 @@
                           </a:ln>
                           <a:extLst>
                             <a:ext uri="{909E8E84-426E-40dd-AFC4-6F175D3DCCD1}">
-                              <a14:hiddenFill xmlns:arto="http://schemas.microsoft.com/office/word/2006/arto" xmlns:a14="http://schemas.microsoft.com/office/drawing/2010/main" xmlns:w="http://schemas.openxmlformats.org/wordprocessingml/2006/main" xmlns:w10="urn:schemas-microsoft-com:office:word" xmlns:v="urn:schemas-microsoft-com:vml" xmlns:o="urn:schemas-microsoft-com:office:office" xmlns:mv="urn:schemas-microsoft-com:mac:vml" xmlns:mo="http://schemas.microsoft.com/office/mac/office/2008/main" xmlns="">
+                              <a14:hiddenFill xmlns="" xmlns:mo="http://schemas.microsoft.com/office/mac/office/2008/main" xmlns:mv="urn:schemas-microsoft-com:mac:vml" xmlns:o="urn:schemas-microsoft-com:office:office" xmlns:v="urn:schemas-microsoft-com:vml" xmlns:w10="urn:schemas-microsoft-com:office:word" xmlns:w="http://schemas.openxmlformats.org/wordprocessingml/2006/main" xmlns:a14="http://schemas.microsoft.com/office/drawing/2010/main" xmlns:arto="http://schemas.microsoft.com/office/word/2006/arto">
                                 <a:solidFill>
                                   <a:srgbClr val="FFFFFF"/>
                                 </a:solidFill>
                               </a14:hiddenFill>
                             </a:ext>
                             <a:ext uri="{91240B29-F687-4f45-9708-019B960494DF}">
-                              <a14:hiddenLine xmlns:arto="http://schemas.microsoft.com/office/word/2006/arto" xmlns:a14="http://schemas.microsoft.com/office/drawing/2010/main" xmlns:w="http://schemas.openxmlformats.org/wordprocessingml/2006/main" xmlns:w10="urn:schemas-microsoft-com:office:word" xmlns:v="urn:schemas-microsoft-com:vml" xmlns:o="urn:schemas-microsoft-com:office:office" xmlns:mv="urn:schemas-microsoft-com:mac:vml" xmlns:mo="http://schemas.microsoft.com/office/mac/office/2008/main" xmlns="" w="9525">
+                              <a14:hiddenLine xmlns="" xmlns:mo="http://schemas.microsoft.com/office/mac/office/2008/main" xmlns:mv="urn:schemas-microsoft-com:mac:vml" xmlns:o="urn:schemas-microsoft-com:office:office" xmlns:v="urn:schemas-microsoft-com:vml" xmlns:w10="urn:schemas-microsoft-com:office:word" xmlns:w="http://schemas.openxmlformats.org/wordprocessingml/2006/main" xmlns:a14="http://schemas.microsoft.com/office/drawing/2010/main" xmlns:arto="http://schemas.microsoft.com/office/word/2006/arto" w="9525">
                                 <a:solidFill>
                                   <a:srgbClr val="000000"/>
                                 </a:solidFill>
@@ -16019,21 +16019,7 @@
                                   <w:sz w:val="22"/>
                                   <w:szCs w:val="22"/>
                                 </w:rPr>
-                                <w:t>Mobile Patient Identity Feed Response [ITI-Y</w:t>
-                              </w:r>
-                              <w:r>
-                                <w:rPr>
-                                  <w:sz w:val="22"/>
-                                  <w:szCs w:val="22"/>
-                                </w:rPr>
-                                <w:t>1</w:t>
-                              </w:r>
-                              <w:r>
-                                <w:rPr>
-                                  <w:sz w:val="22"/>
-                                  <w:szCs w:val="22"/>
-                                </w:rPr>
-                                <w:t>]</w:t>
+                                <w:t>Mobile Patient Identity Feed Response [ITI-Y1]</w:t>
                               </w:r>
                             </w:p>
                           </w:txbxContent>
@@ -16061,14 +16047,14 @@
                           </a:ln>
                           <a:extLst>
                             <a:ext uri="{909E8E84-426E-40dd-AFC4-6F175D3DCCD1}">
-                              <a14:hiddenFill xmlns:arto="http://schemas.microsoft.com/office/word/2006/arto" xmlns:a14="http://schemas.microsoft.com/office/drawing/2010/main" xmlns:w="http://schemas.openxmlformats.org/wordprocessingml/2006/main" xmlns:w10="urn:schemas-microsoft-com:office:word" xmlns:v="urn:schemas-microsoft-com:vml" xmlns:o="urn:schemas-microsoft-com:office:office" xmlns:mv="urn:schemas-microsoft-com:mac:vml" xmlns:mo="http://schemas.microsoft.com/office/mac/office/2008/main" xmlns="">
+                              <a14:hiddenFill xmlns="" xmlns:mo="http://schemas.microsoft.com/office/mac/office/2008/main" xmlns:mv="urn:schemas-microsoft-com:mac:vml" xmlns:o="urn:schemas-microsoft-com:office:office" xmlns:v="urn:schemas-microsoft-com:vml" xmlns:w10="urn:schemas-microsoft-com:office:word" xmlns:w="http://schemas.openxmlformats.org/wordprocessingml/2006/main" xmlns:a14="http://schemas.microsoft.com/office/drawing/2010/main" xmlns:arto="http://schemas.microsoft.com/office/word/2006/arto">
                                 <a:solidFill>
                                   <a:srgbClr val="FFFFFF"/>
                                 </a:solidFill>
                               </a14:hiddenFill>
                             </a:ext>
                             <a:ext uri="{91240B29-F687-4f45-9708-019B960494DF}">
-                              <a14:hiddenLine xmlns:arto="http://schemas.microsoft.com/office/word/2006/arto" xmlns:a14="http://schemas.microsoft.com/office/drawing/2010/main" xmlns:w="http://schemas.openxmlformats.org/wordprocessingml/2006/main" xmlns:w10="urn:schemas-microsoft-com:office:word" xmlns:v="urn:schemas-microsoft-com:vml" xmlns:o="urn:schemas-microsoft-com:office:office" xmlns:mv="urn:schemas-microsoft-com:mac:vml" xmlns:mo="http://schemas.microsoft.com/office/mac/office/2008/main" xmlns="" w="9525">
+                              <a14:hiddenLine xmlns="" xmlns:mo="http://schemas.microsoft.com/office/mac/office/2008/main" xmlns:mv="urn:schemas-microsoft-com:mac:vml" xmlns:o="urn:schemas-microsoft-com:office:office" xmlns:v="urn:schemas-microsoft-com:vml" xmlns:w10="urn:schemas-microsoft-com:office:word" xmlns:w="http://schemas.openxmlformats.org/wordprocessingml/2006/main" xmlns:a14="http://schemas.microsoft.com/office/drawing/2010/main" xmlns:arto="http://schemas.microsoft.com/office/word/2006/arto" w="9525">
                                 <a:solidFill>
                                   <a:srgbClr val="000000"/>
                                 </a:solidFill>
@@ -16093,21 +16079,7 @@
                                   <w:sz w:val="22"/>
                                   <w:szCs w:val="22"/>
                                 </w:rPr>
-                                <w:t>Mobile Patient Identity Feed Request [ITI-Y</w:t>
-                              </w:r>
-                              <w:r>
-                                <w:rPr>
-                                  <w:sz w:val="22"/>
-                                  <w:szCs w:val="22"/>
-                                </w:rPr>
-                                <w:t>1</w:t>
-                              </w:r>
-                              <w:r>
-                                <w:rPr>
-                                  <w:sz w:val="22"/>
-                                  <w:szCs w:val="22"/>
-                                </w:rPr>
-                                <w:t>]</w:t>
+                                <w:t>Mobile Patient Identity Feed Request [ITI-Y1]</w:t>
                               </w:r>
                             </w:p>
                           </w:txbxContent>
@@ -16137,7 +16109,7 @@
                           </a:ln>
                           <a:extLst>
                             <a:ext uri="{91240B29-F687-4f45-9708-019B960494DF}">
-                              <a14:hiddenLine xmlns:arto="http://schemas.microsoft.com/office/word/2006/arto" xmlns:a14="http://schemas.microsoft.com/office/drawing/2010/main" xmlns:w="http://schemas.openxmlformats.org/wordprocessingml/2006/main" xmlns:w10="urn:schemas-microsoft-com:office:word" xmlns:v="urn:schemas-microsoft-com:vml" xmlns:o="urn:schemas-microsoft-com:office:office" xmlns:mv="urn:schemas-microsoft-com:mac:vml" xmlns:mo="http://schemas.microsoft.com/office/mac/office/2008/main" xmlns="" w="9525">
+                              <a14:hiddenLine xmlns="" xmlns:mo="http://schemas.microsoft.com/office/mac/office/2008/main" xmlns:mv="urn:schemas-microsoft-com:mac:vml" xmlns:o="urn:schemas-microsoft-com:office:office" xmlns:v="urn:schemas-microsoft-com:vml" xmlns:w10="urn:schemas-microsoft-com:office:word" xmlns:w="http://schemas.openxmlformats.org/wordprocessingml/2006/main" xmlns:a14="http://schemas.microsoft.com/office/drawing/2010/main" xmlns:arto="http://schemas.microsoft.com/office/word/2006/arto" w="9525">
                                 <a:solidFill>
                                   <a:srgbClr val="000000"/>
                                 </a:solidFill>
@@ -16197,7 +16169,7 @@
                           </a:ln>
                           <a:extLst>
                             <a:ext uri="{909E8E84-426E-40dd-AFC4-6F175D3DCCD1}">
-                              <a14:hiddenFill xmlns:arto="http://schemas.microsoft.com/office/word/2006/arto" xmlns:a14="http://schemas.microsoft.com/office/drawing/2010/main" xmlns:w="http://schemas.openxmlformats.org/wordprocessingml/2006/main" xmlns:w10="urn:schemas-microsoft-com:office:word" xmlns:v="urn:schemas-microsoft-com:vml" xmlns:o="urn:schemas-microsoft-com:office:office" xmlns:mv="urn:schemas-microsoft-com:mac:vml" xmlns:mo="http://schemas.microsoft.com/office/mac/office/2008/main" xmlns="">
+                              <a14:hiddenFill xmlns="" xmlns:mo="http://schemas.microsoft.com/office/mac/office/2008/main" xmlns:mv="urn:schemas-microsoft-com:mac:vml" xmlns:o="urn:schemas-microsoft-com:office:office" xmlns:v="urn:schemas-microsoft-com:vml" xmlns:w10="urn:schemas-microsoft-com:office:word" xmlns:w="http://schemas.openxmlformats.org/wordprocessingml/2006/main" xmlns:a14="http://schemas.microsoft.com/office/drawing/2010/main" xmlns:arto="http://schemas.microsoft.com/office/word/2006/arto">
                                 <a:noFill/>
                               </a14:hiddenFill>
                             </a:ext>
@@ -16230,7 +16202,7 @@
                           </a:ln>
                           <a:extLst>
                             <a:ext uri="{909E8E84-426E-40dd-AFC4-6F175D3DCCD1}">
-                              <a14:hiddenFill xmlns:arto="http://schemas.microsoft.com/office/word/2006/arto" xmlns:a14="http://schemas.microsoft.com/office/drawing/2010/main" xmlns:w="http://schemas.openxmlformats.org/wordprocessingml/2006/main" xmlns:w10="urn:schemas-microsoft-com:office:word" xmlns:v="urn:schemas-microsoft-com:vml" xmlns:o="urn:schemas-microsoft-com:office:office" xmlns:mv="urn:schemas-microsoft-com:mac:vml" xmlns:mo="http://schemas.microsoft.com/office/mac/office/2008/main" xmlns="">
+                              <a14:hiddenFill xmlns="" xmlns:mo="http://schemas.microsoft.com/office/mac/office/2008/main" xmlns:mv="urn:schemas-microsoft-com:mac:vml" xmlns:o="urn:schemas-microsoft-com:office:office" xmlns:v="urn:schemas-microsoft-com:vml" xmlns:w10="urn:schemas-microsoft-com:office:word" xmlns:w="http://schemas.openxmlformats.org/wordprocessingml/2006/main" xmlns:a14="http://schemas.microsoft.com/office/drawing/2010/main" xmlns:arto="http://schemas.microsoft.com/office/word/2006/arto">
                                 <a:noFill/>
                               </a14:hiddenFill>
                             </a:ext>
@@ -16320,7 +16292,7 @@
                           </a:ln>
                           <a:extLst>
                             <a:ext uri="{909E8E84-426E-40dd-AFC4-6F175D3DCCD1}">
-                              <a14:hiddenFill xmlns:arto="http://schemas.microsoft.com/office/word/2006/arto" xmlns:a14="http://schemas.microsoft.com/office/drawing/2010/main" xmlns:w="http://schemas.openxmlformats.org/wordprocessingml/2006/main" xmlns:w10="urn:schemas-microsoft-com:office:word" xmlns:v="urn:schemas-microsoft-com:vml" xmlns:o="urn:schemas-microsoft-com:office:office" xmlns:mv="urn:schemas-microsoft-com:mac:vml" xmlns:mo="http://schemas.microsoft.com/office/mac/office/2008/main" xmlns="">
+                              <a14:hiddenFill xmlns="" xmlns:mo="http://schemas.microsoft.com/office/mac/office/2008/main" xmlns:mv="urn:schemas-microsoft-com:mac:vml" xmlns:o="urn:schemas-microsoft-com:office:office" xmlns:v="urn:schemas-microsoft-com:vml" xmlns:w10="urn:schemas-microsoft-com:office:word" xmlns:w="http://schemas.openxmlformats.org/wordprocessingml/2006/main" xmlns:a14="http://schemas.microsoft.com/office/drawing/2010/main" xmlns:arto="http://schemas.microsoft.com/office/word/2006/arto">
                                 <a:noFill/>
                               </a14:hiddenFill>
                             </a:ext>
@@ -16349,7 +16321,7 @@
                           </a:ln>
                           <a:extLst>
                             <a:ext uri="{91240B29-F687-4f45-9708-019B960494DF}">
-                              <a14:hiddenLine xmlns:arto="http://schemas.microsoft.com/office/word/2006/arto" xmlns:a14="http://schemas.microsoft.com/office/drawing/2010/main" xmlns:w="http://schemas.openxmlformats.org/wordprocessingml/2006/main" xmlns:w10="urn:schemas-microsoft-com:office:word" xmlns:v="urn:schemas-microsoft-com:vml" xmlns:o="urn:schemas-microsoft-com:office:office" xmlns:mv="urn:schemas-microsoft-com:mac:vml" xmlns:mo="http://schemas.microsoft.com/office/mac/office/2008/main" xmlns="" w="9525">
+                              <a14:hiddenLine xmlns="" xmlns:mo="http://schemas.microsoft.com/office/mac/office/2008/main" xmlns:mv="urn:schemas-microsoft-com:mac:vml" xmlns:o="urn:schemas-microsoft-com:office:office" xmlns:v="urn:schemas-microsoft-com:vml" xmlns:w10="urn:schemas-microsoft-com:office:word" xmlns:w="http://schemas.openxmlformats.org/wordprocessingml/2006/main" xmlns:a14="http://schemas.microsoft.com/office/drawing/2010/main" xmlns:arto="http://schemas.microsoft.com/office/word/2006/arto" w="9525">
                                 <a:solidFill>
                                   <a:srgbClr val="000000"/>
                                 </a:solidFill>
@@ -16408,7 +16380,7 @@
                           </a:ln>
                           <a:extLst>
                             <a:ext uri="{909E8E84-426E-40dd-AFC4-6F175D3DCCD1}">
-                              <a14:hiddenFill xmlns:arto="http://schemas.microsoft.com/office/word/2006/arto" xmlns:a14="http://schemas.microsoft.com/office/drawing/2010/main" xmlns:w="http://schemas.openxmlformats.org/wordprocessingml/2006/main" xmlns:w10="urn:schemas-microsoft-com:office:word" xmlns:v="urn:schemas-microsoft-com:vml" xmlns:o="urn:schemas-microsoft-com:office:office" xmlns:mv="urn:schemas-microsoft-com:mac:vml" xmlns:mo="http://schemas.microsoft.com/office/mac/office/2008/main" xmlns="">
+                              <a14:hiddenFill xmlns="" xmlns:mo="http://schemas.microsoft.com/office/mac/office/2008/main" xmlns:mv="urn:schemas-microsoft-com:mac:vml" xmlns:o="urn:schemas-microsoft-com:office:office" xmlns:v="urn:schemas-microsoft-com:vml" xmlns:w10="urn:schemas-microsoft-com:office:word" xmlns:w="http://schemas.openxmlformats.org/wordprocessingml/2006/main" xmlns:a14="http://schemas.microsoft.com/office/drawing/2010/main" xmlns:arto="http://schemas.microsoft.com/office/word/2006/arto">
                                 <a:noFill/>
                               </a14:hiddenFill>
                             </a:ext>
@@ -16467,21 +16439,7 @@
                             <w:sz w:val="22"/>
                             <w:szCs w:val="22"/>
                           </w:rPr>
-                          <w:t>Mobile Patient Identity Feed Response [ITI-Y</w:t>
-                        </w:r>
-                        <w:r>
-                          <w:rPr>
-                            <w:sz w:val="22"/>
-                            <w:szCs w:val="22"/>
-                          </w:rPr>
-                          <w:t>1</w:t>
-                        </w:r>
-                        <w:r>
-                          <w:rPr>
-                            <w:sz w:val="22"/>
-                            <w:szCs w:val="22"/>
-                          </w:rPr>
-                          <w:t>]</w:t>
+                          <w:t>Mobile Patient Identity Feed Response [ITI-Y1]</w:t>
                         </w:r>
                       </w:p>
                     </w:txbxContent>
@@ -16502,21 +16460,7 @@
                             <w:sz w:val="22"/>
                             <w:szCs w:val="22"/>
                           </w:rPr>
-                          <w:t>Mobile Patient Identity Feed Request [ITI-Y</w:t>
-                        </w:r>
-                        <w:r>
-                          <w:rPr>
-                            <w:sz w:val="22"/>
-                            <w:szCs w:val="22"/>
-                          </w:rPr>
-                          <w:t>1</w:t>
-                        </w:r>
-                        <w:r>
-                          <w:rPr>
-                            <w:sz w:val="22"/>
-                            <w:szCs w:val="22"/>
-                          </w:rPr>
-                          <w:t>]</w:t>
+                          <w:t>Mobile Patient Identity Feed Request [ITI-Y1]</w:t>
                         </w:r>
                       </w:p>
                     </w:txbxContent>
@@ -16690,7 +16634,10 @@
     </w:p>
     <w:p>
       <w:r>
-        <w:t>A Supplier triggers a Mobile Patient Identity Feed Request to a Consumer when updates are made to the underlying patient identity data.</w:t>
+        <w:t>A Supplier triggers a Mobile Patient Identity Feed Request to a Consumer when updates are made to the underlying patient identity data</w:t>
+      </w:r>
+      <w:r>
+        <w:t>, such as link, unlink, identifier, or demographic changes.</w:t>
       </w:r>
     </w:p>
     <w:p>
@@ -16710,6 +16657,7 @@
         <w:t xml:space="preserve">.4.1.2 </w:t>
       </w:r>
       <w:commentRangeStart w:id="88"/>
+      <w:commentRangeStart w:id="89"/>
       <w:r>
         <w:t>Message Semantics</w:t>
       </w:r>
@@ -16724,6 +16672,16 @@
           <w:color w:val="auto"/>
         </w:rPr>
         <w:commentReference w:id="88"/>
+      </w:r>
+      <w:commentRangeEnd w:id="89"/>
+      <w:r>
+        <w:rPr>
+          <w:rStyle w:val="CommentReference"/>
+          <w:rFonts w:ascii="Times New Roman" w:eastAsia="Times New Roman" w:hAnsi="Times New Roman" w:cs="Times New Roman"/>
+          <w:b w:val="0"/>
+          <w:color w:val="auto"/>
+        </w:rPr>
+        <w:commentReference w:id="89"/>
       </w:r>
     </w:p>
     <w:p>
@@ -16770,7 +16728,33 @@
         <w:rPr>
           <w:i w:val="0"/>
         </w:rPr>
-        <w:t xml:space="preserve">on the Patient Resource. </w:t>
+        <w:t xml:space="preserve">on </w:t>
+      </w:r>
+      <w:r>
+        <w:rPr>
+          <w:i w:val="0"/>
+        </w:rPr>
+        <w:t>a</w:t>
+      </w:r>
+      <w:r>
+        <w:rPr>
+          <w:i w:val="0"/>
+        </w:rPr>
+        <w:t xml:space="preserve"> </w:t>
+      </w:r>
+      <w:r>
+        <w:rPr>
+          <w:rFonts w:ascii="Courier New" w:hAnsi="Courier New" w:cs="Courier New"/>
+          <w:i w:val="0"/>
+          <w:sz w:val="20"/>
+        </w:rPr>
+        <w:t>Bundle</w:t>
+      </w:r>
+      <w:r>
+        <w:rPr>
+          <w:i w:val="0"/>
+        </w:rPr>
+        <w:t xml:space="preserve"> Resource. </w:t>
       </w:r>
     </w:p>
     <w:p>
@@ -16814,7 +16798,14 @@
         <w:rPr>
           <w:i w:val="0"/>
         </w:rPr>
-        <w:t xml:space="preserve">  A Consumer should support accepting the request using an asynchronous $process-message operation as defined at </w:t>
+        <w:t xml:space="preserve">  </w:t>
+      </w:r>
+      <w:commentRangeStart w:id="90"/>
+      <w:r>
+        <w:rPr>
+          <w:i w:val="0"/>
+        </w:rPr>
+        <w:t xml:space="preserve">A Consumer should support accepting the request using an asynchronous $process-message operation as defined at </w:t>
       </w:r>
       <w:hyperlink r:id="rId38" w:history="1">
         <w:r>
@@ -16829,21 +16820,21 @@
         <w:rPr>
           <w:i w:val="0"/>
         </w:rPr>
-        <w:t xml:space="preserve">. </w:t>
-      </w:r>
-    </w:p>
-    <w:p>
-      <w:pPr>
-        <w:pStyle w:val="AuthorInstructions"/>
-        <w:rPr>
+        <w:t>.</w:t>
+      </w:r>
+      <w:commentRangeEnd w:id="90"/>
+      <w:r>
+        <w:rPr>
+          <w:rStyle w:val="CommentReference"/>
           <w:i w:val="0"/>
         </w:rPr>
-      </w:pPr>
+        <w:commentReference w:id="90"/>
+      </w:r>
       <w:r>
         <w:rPr>
           <w:i w:val="0"/>
         </w:rPr>
-        <w:t>See ITI TF-2x: Appendix W for informative implementation material for this transaction.</w:t>
+        <w:t xml:space="preserve"> </w:t>
       </w:r>
     </w:p>
     <w:p>
@@ -16854,8 +16845,6 @@
         </w:tabs>
         <w:ind w:left="0" w:firstLine="0"/>
       </w:pPr>
-      <w:bookmarkStart w:id="89" w:name="_Toc345074680"/>
-      <w:bookmarkStart w:id="90" w:name="_Toc500238782"/>
       <w:r>
         <w:lastRenderedPageBreak/>
         <w:t>3.Y</w:t>
@@ -16864,10 +16853,785 @@
         <w:t>1</w:t>
       </w:r>
       <w:r>
+        <w:t>.4.1.</w:t>
+      </w:r>
+      <w:r>
+        <w:t>2.</w:t>
+      </w:r>
+      <w:r>
+        <w:t>1</w:t>
+      </w:r>
+      <w:r>
+        <w:t xml:space="preserve"> </w:t>
+      </w:r>
+      <w:r>
+        <w:t xml:space="preserve">FHIR </w:t>
+      </w:r>
+      <w:r>
+        <w:t>Bundle</w:t>
+      </w:r>
+      <w:r>
+        <w:t xml:space="preserve"> Resource Constraints</w:t>
+      </w:r>
+    </w:p>
+    <w:p>
+      <w:r>
+        <w:t xml:space="preserve">The </w:t>
+      </w:r>
+      <w:r>
+        <w:rPr>
+          <w:rFonts w:ascii="Courier New" w:hAnsi="Courier New" w:cs="Courier New"/>
+          <w:sz w:val="20"/>
+          <w:szCs w:val="20"/>
+        </w:rPr>
+        <w:t>Bundle</w:t>
+      </w:r>
+      <w:r>
+        <w:t xml:space="preserve"> Resource shall be further constrained as described in Table 3.Y1.4.1.2.</w:t>
+      </w:r>
+      <w:r>
+        <w:t>1</w:t>
+      </w:r>
+      <w:r>
+        <w:t>-1.  The Element column in Table 3.Y1.4.1.2.</w:t>
+      </w:r>
+      <w:r>
+        <w:t>1</w:t>
+      </w:r>
+      <w:r>
+        <w:t xml:space="preserve">-1 references the object model defined at </w:t>
+      </w:r>
+      <w:hyperlink r:id="rId39" w:history="1">
+        <w:r>
+          <w:rPr>
+            <w:rStyle w:val="Hyperlink"/>
+          </w:rPr>
+          <w:t>https://www.hl7.org/fhir/R4/</w:t>
+        </w:r>
+        <w:r>
+          <w:rPr>
+            <w:rStyle w:val="Hyperlink"/>
+          </w:rPr>
+          <w:t>bundle</w:t>
+        </w:r>
+        <w:r>
+          <w:rPr>
+            <w:rStyle w:val="Hyperlink"/>
+          </w:rPr>
+          <w:t>.html#resource</w:t>
+        </w:r>
+      </w:hyperlink>
+      <w:r>
+        <w:t xml:space="preserve">. </w:t>
+      </w:r>
+    </w:p>
+    <w:p>
+      <w:pPr>
+        <w:pStyle w:val="AuthorInstructions"/>
+        <w:rPr>
+          <w:i w:val="0"/>
+        </w:rPr>
+      </w:pPr>
+    </w:p>
+    <w:p>
+      <w:pPr>
+        <w:pStyle w:val="TableTitle"/>
+      </w:pPr>
+      <w:r>
+        <w:t>Table 3.</w:t>
+      </w:r>
+      <w:r>
+        <w:t>Y1</w:t>
+      </w:r>
+      <w:r>
+        <w:t>.4.</w:t>
+      </w:r>
+      <w:r>
+        <w:t>1</w:t>
+      </w:r>
+      <w:r>
+        <w:t xml:space="preserve">.2.1-1: </w:t>
+      </w:r>
+      <w:r>
+        <w:rPr>
+          <w:rStyle w:val="XMLname"/>
+        </w:rPr>
+        <w:t>Bundle</w:t>
+      </w:r>
+      <w:r>
+        <w:t xml:space="preserve"> Resource Constraints </w:t>
+      </w:r>
+    </w:p>
+    <w:tbl>
+      <w:tblPr>
+        <w:tblW w:w="8674" w:type="dxa"/>
+        <w:tblBorders>
+          <w:top w:val="single" w:sz="4" w:space="0" w:color="000000"/>
+          <w:left w:val="single" w:sz="4" w:space="0" w:color="000000"/>
+          <w:bottom w:val="single" w:sz="4" w:space="0" w:color="000000"/>
+          <w:right w:val="single" w:sz="4" w:space="0" w:color="000000"/>
+          <w:insideH w:val="single" w:sz="4" w:space="0" w:color="000000"/>
+          <w:insideV w:val="single" w:sz="4" w:space="0" w:color="000000"/>
+        </w:tblBorders>
+        <w:tblLayout w:type="fixed"/>
+        <w:tblLook w:val="04A0" w:firstRow="1" w:lastRow="0" w:firstColumn="1" w:lastColumn="0" w:noHBand="0" w:noVBand="1"/>
+      </w:tblPr>
+      <w:tblGrid>
+        <w:gridCol w:w="3980"/>
+        <w:gridCol w:w="4694"/>
+      </w:tblGrid>
+      <w:tr>
+        <w:trPr>
+          <w:cantSplit/>
+          <w:trHeight w:val="665"/>
+          <w:tblHeader/>
+        </w:trPr>
+        <w:tc>
+          <w:tcPr>
+            <w:tcW w:w="3980" w:type="dxa"/>
+            <w:shd w:val="clear" w:color="auto" w:fill="D9D9D9"/>
+          </w:tcPr>
+          <w:p>
+            <w:pPr>
+              <w:pStyle w:val="TableEntryHeader"/>
+            </w:pPr>
+            <w:r>
+              <w:t>Element</w:t>
+            </w:r>
+          </w:p>
+          <w:p>
+            <w:pPr>
+              <w:pStyle w:val="TableEntryHeader"/>
+            </w:pPr>
+            <w:r>
+              <w:t>&amp;</w:t>
+            </w:r>
+          </w:p>
+          <w:p>
+            <w:pPr>
+              <w:pStyle w:val="TableEntryHeader"/>
+            </w:pPr>
+            <w:r>
+              <w:t>Cardinality</w:t>
+            </w:r>
+          </w:p>
+        </w:tc>
+        <w:tc>
+          <w:tcPr>
+            <w:tcW w:w="4694" w:type="dxa"/>
+            <w:shd w:val="clear" w:color="auto" w:fill="D9D9D9"/>
+          </w:tcPr>
+          <w:p>
+            <w:pPr>
+              <w:pStyle w:val="TableEntryHeader"/>
+            </w:pPr>
+            <w:r>
+              <w:t>Data Type</w:t>
+            </w:r>
+          </w:p>
+        </w:tc>
+      </w:tr>
+      <w:tr>
+        <w:trPr>
+          <w:cantSplit/>
+          <w:trHeight w:val="578"/>
+        </w:trPr>
+        <w:tc>
+          <w:tcPr>
+            <w:tcW w:w="3980" w:type="dxa"/>
+            <w:shd w:val="clear" w:color="auto" w:fill="auto"/>
+          </w:tcPr>
+          <w:p>
+            <w:pPr>
+              <w:pStyle w:val="TableEntry"/>
+              <w:rPr>
+                <w:rStyle w:val="XMLname"/>
+              </w:rPr>
+            </w:pPr>
+            <w:r>
+              <w:rPr>
+                <w:rStyle w:val="XMLname"/>
+              </w:rPr>
+              <w:t>type</w:t>
+            </w:r>
+            <w:r>
+              <w:rPr>
+                <w:rStyle w:val="XMLname"/>
+              </w:rPr>
+              <w:t xml:space="preserve"> [</w:t>
+            </w:r>
+            <w:proofErr w:type="gramStart"/>
+            <w:r>
+              <w:rPr>
+                <w:rStyle w:val="XMLname"/>
+              </w:rPr>
+              <w:t>1..</w:t>
+            </w:r>
+            <w:proofErr w:type="gramEnd"/>
+            <w:r>
+              <w:rPr>
+                <w:rStyle w:val="XMLname"/>
+              </w:rPr>
+              <w:t>1</w:t>
+            </w:r>
+            <w:r>
+              <w:rPr>
+                <w:rStyle w:val="XMLname"/>
+              </w:rPr>
+              <w:t>]</w:t>
+            </w:r>
+          </w:p>
+        </w:tc>
+        <w:tc>
+          <w:tcPr>
+            <w:tcW w:w="4694" w:type="dxa"/>
+            <w:shd w:val="clear" w:color="auto" w:fill="auto"/>
+          </w:tcPr>
+          <w:p>
+            <w:pPr>
+              <w:pStyle w:val="TableEntry"/>
+              <w:rPr>
+                <w:rStyle w:val="XMLname"/>
+              </w:rPr>
+            </w:pPr>
+            <w:r>
+              <w:rPr>
+                <w:rStyle w:val="XMLname"/>
+              </w:rPr>
+              <w:t>The type shall be:</w:t>
+            </w:r>
+          </w:p>
+          <w:p>
+            <w:pPr>
+              <w:pStyle w:val="TableEntry"/>
+              <w:rPr>
+                <w:rStyle w:val="XMLname"/>
+              </w:rPr>
+            </w:pPr>
+            <w:r>
+              <w:rPr>
+                <w:rStyle w:val="XMLname"/>
+              </w:rPr>
+              <w:t>Message</w:t>
+            </w:r>
+          </w:p>
+        </w:tc>
+      </w:tr>
+      <w:tr>
+        <w:trPr>
+          <w:cantSplit/>
+          <w:trHeight w:val="578"/>
+        </w:trPr>
+        <w:tc>
+          <w:tcPr>
+            <w:tcW w:w="3980" w:type="dxa"/>
+            <w:shd w:val="clear" w:color="auto" w:fill="auto"/>
+          </w:tcPr>
+          <w:p>
+            <w:pPr>
+              <w:pStyle w:val="TableEntry"/>
+              <w:rPr>
+                <w:rStyle w:val="XMLname"/>
+              </w:rPr>
+            </w:pPr>
+            <w:r>
+              <w:rPr>
+                <w:rStyle w:val="XMLname"/>
+              </w:rPr>
+              <w:t>entry [</w:t>
+            </w:r>
+            <w:proofErr w:type="gramStart"/>
+            <w:r>
+              <w:rPr>
+                <w:rStyle w:val="XMLname"/>
+              </w:rPr>
+              <w:t>2..</w:t>
+            </w:r>
+            <w:proofErr w:type="gramEnd"/>
+            <w:r>
+              <w:rPr>
+                <w:rStyle w:val="XMLname"/>
+              </w:rPr>
+              <w:t>*]</w:t>
+            </w:r>
+          </w:p>
+        </w:tc>
+        <w:tc>
+          <w:tcPr>
+            <w:tcW w:w="4694" w:type="dxa"/>
+            <w:shd w:val="clear" w:color="auto" w:fill="auto"/>
+          </w:tcPr>
+          <w:p>
+            <w:pPr>
+              <w:pStyle w:val="TableEntry"/>
+              <w:rPr>
+                <w:rStyle w:val="XMLname"/>
+              </w:rPr>
+            </w:pPr>
+            <w:r>
+              <w:rPr>
+                <w:rStyle w:val="XMLname"/>
+              </w:rPr>
+              <w:t xml:space="preserve">The first resource in the entry list shall be a </w:t>
+            </w:r>
+            <w:proofErr w:type="spellStart"/>
+            <w:r>
+              <w:rPr>
+                <w:rStyle w:val="XMLname"/>
+              </w:rPr>
+              <w:t>MessageHeader</w:t>
+            </w:r>
+            <w:proofErr w:type="spellEnd"/>
+            <w:r>
+              <w:rPr>
+                <w:rStyle w:val="XMLname"/>
+              </w:rPr>
+              <w:t xml:space="preserve"> Resource.</w:t>
+            </w:r>
+          </w:p>
+          <w:p>
+            <w:pPr>
+              <w:pStyle w:val="TableEntry"/>
+              <w:rPr>
+                <w:rStyle w:val="XMLname"/>
+              </w:rPr>
+            </w:pPr>
+            <w:r>
+              <w:rPr>
+                <w:rStyle w:val="XMLname"/>
+              </w:rPr>
+              <w:t>The remaining entries shall be Patient resource(s).</w:t>
+            </w:r>
+          </w:p>
+        </w:tc>
+      </w:tr>
+    </w:tbl>
+    <w:p>
+      <w:pPr>
+        <w:pStyle w:val="Heading5"/>
+        <w:tabs>
+          <w:tab w:val="right" w:pos="9360"/>
+        </w:tabs>
+        <w:ind w:left="0" w:firstLine="0"/>
+      </w:pPr>
+      <w:r>
+        <w:t>3.Y</w:t>
+      </w:r>
+      <w:r>
+        <w:t>1</w:t>
+      </w:r>
+      <w:r>
+        <w:t>.4.1.</w:t>
+      </w:r>
+      <w:r>
+        <w:t>2.</w:t>
+      </w:r>
+      <w:r>
+        <w:t>2</w:t>
+      </w:r>
+      <w:r>
+        <w:t xml:space="preserve"> </w:t>
+      </w:r>
+      <w:r>
+        <w:t xml:space="preserve">FHIR </w:t>
+      </w:r>
+      <w:proofErr w:type="spellStart"/>
+      <w:r>
+        <w:t>MessageHeader</w:t>
+      </w:r>
+      <w:proofErr w:type="spellEnd"/>
+      <w:r>
+        <w:t xml:space="preserve"> Resource Constraints</w:t>
+      </w:r>
+    </w:p>
+    <w:p>
+      <w:r>
+        <w:t xml:space="preserve">A </w:t>
+      </w:r>
+      <w:r>
+        <w:t xml:space="preserve">Supplier </w:t>
+      </w:r>
+      <w:r>
+        <w:t xml:space="preserve">shall create a </w:t>
+      </w:r>
+      <w:r>
+        <w:rPr>
+          <w:rFonts w:ascii="Courier New" w:hAnsi="Courier New" w:cs="Courier New"/>
+          <w:sz w:val="20"/>
+          <w:szCs w:val="20"/>
+        </w:rPr>
+        <w:t>Bundle</w:t>
+      </w:r>
+      <w:r>
+        <w:t xml:space="preserve"> Resource</w:t>
+      </w:r>
+      <w:r>
+        <w:t xml:space="preserve"> of type “message” with the first entry being a </w:t>
+      </w:r>
+      <w:proofErr w:type="spellStart"/>
+      <w:r>
+        <w:rPr>
+          <w:rFonts w:ascii="Courier New" w:hAnsi="Courier New" w:cs="Courier New"/>
+          <w:sz w:val="20"/>
+          <w:szCs w:val="20"/>
+        </w:rPr>
+        <w:t>MessageHeader</w:t>
+      </w:r>
+      <w:proofErr w:type="spellEnd"/>
+      <w:r>
+        <w:t xml:space="preserve"> Resource</w:t>
+      </w:r>
+      <w:r>
+        <w:t xml:space="preserve">.  The </w:t>
+      </w:r>
+      <w:proofErr w:type="spellStart"/>
+      <w:r>
+        <w:rPr>
+          <w:rFonts w:ascii="Courier New" w:hAnsi="Courier New" w:cs="Courier New"/>
+          <w:sz w:val="20"/>
+          <w:szCs w:val="20"/>
+        </w:rPr>
+        <w:t>MessageHeader</w:t>
+      </w:r>
+      <w:proofErr w:type="spellEnd"/>
+      <w:r>
+        <w:t xml:space="preserve"> Resource shall be further constrained as described in Table 3.Y</w:t>
+      </w:r>
+      <w:r>
+        <w:t>1</w:t>
+      </w:r>
+      <w:r>
+        <w:t>.4.1.2.</w:t>
+      </w:r>
+      <w:r>
+        <w:t>2</w:t>
+      </w:r>
+      <w:r>
+        <w:t>-1.  The Element column in Table 3.Y</w:t>
+      </w:r>
+      <w:r>
+        <w:t>1</w:t>
+      </w:r>
+      <w:r>
+        <w:t>.4.1.2.</w:t>
+      </w:r>
+      <w:r>
+        <w:t>2</w:t>
+      </w:r>
+      <w:r>
+        <w:t xml:space="preserve">-1 references the object model defined at </w:t>
+      </w:r>
+      <w:hyperlink r:id="rId40" w:history="1">
+        <w:r>
+          <w:rPr>
+            <w:rStyle w:val="Hyperlink"/>
+          </w:rPr>
+          <w:t>https://www.hl7.org/fhir/R4/</w:t>
+        </w:r>
+        <w:r>
+          <w:rPr>
+            <w:rStyle w:val="Hyperlink"/>
+          </w:rPr>
+          <w:t>messageheader</w:t>
+        </w:r>
+        <w:r>
+          <w:rPr>
+            <w:rStyle w:val="Hyperlink"/>
+          </w:rPr>
+          <w:t>.html#resource</w:t>
+        </w:r>
+      </w:hyperlink>
+      <w:r>
+        <w:t xml:space="preserve">. </w:t>
+      </w:r>
+    </w:p>
+    <w:p>
+      <w:pPr>
+        <w:pStyle w:val="AuthorInstructions"/>
+        <w:rPr>
+          <w:i w:val="0"/>
+        </w:rPr>
+      </w:pPr>
+    </w:p>
+    <w:p>
+      <w:pPr>
+        <w:pStyle w:val="TableTitle"/>
+      </w:pPr>
+      <w:r>
+        <w:t>Table 3.</w:t>
+      </w:r>
+      <w:r>
+        <w:t>Y</w:t>
+      </w:r>
+      <w:r>
+        <w:t>1</w:t>
+      </w:r>
+      <w:r>
+        <w:t>.4.</w:t>
+      </w:r>
+      <w:r>
+        <w:t>1</w:t>
+      </w:r>
+      <w:r>
+        <w:t xml:space="preserve">.2.1-1: </w:t>
+      </w:r>
+      <w:proofErr w:type="spellStart"/>
+      <w:r>
+        <w:rPr>
+          <w:rStyle w:val="XMLname"/>
+        </w:rPr>
+        <w:t>MessageHeader</w:t>
+      </w:r>
+      <w:proofErr w:type="spellEnd"/>
+      <w:r>
+        <w:t xml:space="preserve"> Resource Constraints </w:t>
+      </w:r>
+    </w:p>
+    <w:tbl>
+      <w:tblPr>
+        <w:tblW w:w="8674" w:type="dxa"/>
+        <w:tblBorders>
+          <w:top w:val="single" w:sz="4" w:space="0" w:color="000000"/>
+          <w:left w:val="single" w:sz="4" w:space="0" w:color="000000"/>
+          <w:bottom w:val="single" w:sz="4" w:space="0" w:color="000000"/>
+          <w:right w:val="single" w:sz="4" w:space="0" w:color="000000"/>
+          <w:insideH w:val="single" w:sz="4" w:space="0" w:color="000000"/>
+          <w:insideV w:val="single" w:sz="4" w:space="0" w:color="000000"/>
+        </w:tblBorders>
+        <w:tblLayout w:type="fixed"/>
+        <w:tblLook w:val="04A0" w:firstRow="1" w:lastRow="0" w:firstColumn="1" w:lastColumn="0" w:noHBand="0" w:noVBand="1"/>
+      </w:tblPr>
+      <w:tblGrid>
+        <w:gridCol w:w="3980"/>
+        <w:gridCol w:w="4694"/>
+      </w:tblGrid>
+      <w:tr>
+        <w:trPr>
+          <w:cantSplit/>
+          <w:trHeight w:val="665"/>
+          <w:tblHeader/>
+        </w:trPr>
+        <w:tc>
+          <w:tcPr>
+            <w:tcW w:w="3980" w:type="dxa"/>
+            <w:shd w:val="clear" w:color="auto" w:fill="D9D9D9"/>
+          </w:tcPr>
+          <w:p>
+            <w:pPr>
+              <w:pStyle w:val="TableEntryHeader"/>
+            </w:pPr>
+            <w:r>
+              <w:t>Element</w:t>
+            </w:r>
+          </w:p>
+          <w:p>
+            <w:pPr>
+              <w:pStyle w:val="TableEntryHeader"/>
+            </w:pPr>
+            <w:r>
+              <w:t>&amp;</w:t>
+            </w:r>
+          </w:p>
+          <w:p>
+            <w:pPr>
+              <w:pStyle w:val="TableEntryHeader"/>
+            </w:pPr>
+            <w:r>
+              <w:t>Cardinality</w:t>
+            </w:r>
+          </w:p>
+        </w:tc>
+        <w:tc>
+          <w:tcPr>
+            <w:tcW w:w="4694" w:type="dxa"/>
+            <w:shd w:val="clear" w:color="auto" w:fill="D9D9D9"/>
+          </w:tcPr>
+          <w:p>
+            <w:pPr>
+              <w:pStyle w:val="TableEntryHeader"/>
+            </w:pPr>
+            <w:r>
+              <w:t>Data Type</w:t>
+            </w:r>
+          </w:p>
+        </w:tc>
+      </w:tr>
+      <w:tr>
+        <w:trPr>
+          <w:cantSplit/>
+          <w:trHeight w:val="578"/>
+        </w:trPr>
+        <w:tc>
+          <w:tcPr>
+            <w:tcW w:w="3980" w:type="dxa"/>
+            <w:shd w:val="clear" w:color="auto" w:fill="auto"/>
+          </w:tcPr>
+          <w:p>
+            <w:pPr>
+              <w:pStyle w:val="TableEntry"/>
+              <w:rPr>
+                <w:rStyle w:val="XMLname"/>
+              </w:rPr>
+            </w:pPr>
+            <w:proofErr w:type="spellStart"/>
+            <w:r>
+              <w:rPr>
+                <w:rStyle w:val="XMLname"/>
+              </w:rPr>
+              <w:t>eventCoding</w:t>
+            </w:r>
+            <w:proofErr w:type="spellEnd"/>
+            <w:r>
+              <w:rPr>
+                <w:rStyle w:val="XMLname"/>
+              </w:rPr>
+              <w:t xml:space="preserve"> [</w:t>
+            </w:r>
+            <w:proofErr w:type="gramStart"/>
+            <w:r>
+              <w:rPr>
+                <w:rStyle w:val="XMLname"/>
+              </w:rPr>
+              <w:t>1..</w:t>
+            </w:r>
+            <w:proofErr w:type="gramEnd"/>
+            <w:r>
+              <w:rPr>
+                <w:rStyle w:val="XMLname"/>
+              </w:rPr>
+              <w:t>1</w:t>
+            </w:r>
+            <w:r>
+              <w:rPr>
+                <w:rStyle w:val="XMLname"/>
+              </w:rPr>
+              <w:t>]</w:t>
+            </w:r>
+          </w:p>
+        </w:tc>
+        <w:tc>
+          <w:tcPr>
+            <w:tcW w:w="4694" w:type="dxa"/>
+            <w:shd w:val="clear" w:color="auto" w:fill="auto"/>
+          </w:tcPr>
+          <w:p>
+            <w:pPr>
+              <w:pStyle w:val="TableEntry"/>
+              <w:rPr>
+                <w:rStyle w:val="XMLname"/>
+              </w:rPr>
+            </w:pPr>
+            <w:r>
+              <w:rPr>
+                <w:rStyle w:val="XMLname"/>
+              </w:rPr>
+              <w:t xml:space="preserve">The </w:t>
+            </w:r>
+            <w:proofErr w:type="spellStart"/>
+            <w:r>
+              <w:rPr>
+                <w:rStyle w:val="XMLname"/>
+              </w:rPr>
+              <w:t>eventCoding</w:t>
+            </w:r>
+            <w:proofErr w:type="spellEnd"/>
+            <w:r>
+              <w:rPr>
+                <w:rStyle w:val="XMLname"/>
+              </w:rPr>
+              <w:t xml:space="preserve"> shall use the following:</w:t>
+            </w:r>
+          </w:p>
+          <w:p>
+            <w:pPr>
+              <w:pStyle w:val="TableEntry"/>
+              <w:rPr>
+                <w:rStyle w:val="XMLname"/>
+              </w:rPr>
+            </w:pPr>
+            <w:r>
+              <w:rPr>
+                <w:rStyle w:val="XMLname"/>
+              </w:rPr>
+              <w:t xml:space="preserve">system: </w:t>
+            </w:r>
+            <w:proofErr w:type="spellStart"/>
+            <w:proofErr w:type="gramStart"/>
+            <w:r>
+              <w:rPr>
+                <w:rStyle w:val="XMLname"/>
+              </w:rPr>
+              <w:t>urn:oid</w:t>
+            </w:r>
+            <w:proofErr w:type="spellEnd"/>
+            <w:proofErr w:type="gramEnd"/>
+            <w:r>
+              <w:rPr>
+                <w:rStyle w:val="XMLname"/>
+              </w:rPr>
+              <w:t>:??</w:t>
+            </w:r>
+          </w:p>
+          <w:p>
+            <w:pPr>
+              <w:pStyle w:val="TableEntry"/>
+              <w:rPr>
+                <w:rStyle w:val="XMLname"/>
+              </w:rPr>
+            </w:pPr>
+            <w:r>
+              <w:rPr>
+                <w:rStyle w:val="XMLname"/>
+              </w:rPr>
+              <w:t>code: patient-link | patient-unlink | patient-update</w:t>
+            </w:r>
+          </w:p>
+        </w:tc>
+      </w:tr>
+    </w:tbl>
+    <w:p>
+      <w:pPr>
+        <w:pStyle w:val="AuthorInstructions"/>
+        <w:rPr>
+          <w:i w:val="0"/>
+        </w:rPr>
+      </w:pPr>
+    </w:p>
+    <w:p>
+      <w:pPr>
+        <w:pStyle w:val="AuthorInstructions"/>
+        <w:rPr>
+          <w:i w:val="0"/>
+        </w:rPr>
+      </w:pPr>
+      <w:r>
+        <w:rPr>
+          <w:i w:val="0"/>
+        </w:rPr>
+        <w:t>See ITI TF-2x: Appendix W for informative implementation material for this transaction.</w:t>
+      </w:r>
+    </w:p>
+    <w:p>
+      <w:pPr>
+        <w:pStyle w:val="Heading5"/>
+        <w:tabs>
+          <w:tab w:val="right" w:pos="9360"/>
+        </w:tabs>
+        <w:ind w:left="0" w:firstLine="0"/>
+      </w:pPr>
+      <w:bookmarkStart w:id="91" w:name="_Toc345074680"/>
+      <w:bookmarkStart w:id="92" w:name="_Toc500238782"/>
+      <w:r>
+        <w:t>3.Y</w:t>
+      </w:r>
+      <w:r>
+        <w:t>1</w:t>
+      </w:r>
+      <w:r>
         <w:t>.4.1.3 Expected Actions</w:t>
       </w:r>
-      <w:bookmarkEnd w:id="89"/>
-      <w:bookmarkEnd w:id="90"/>
+      <w:bookmarkEnd w:id="91"/>
+      <w:bookmarkEnd w:id="92"/>
       <w:r>
         <w:tab/>
       </w:r>
@@ -16945,7 +17709,7 @@
         </w:rPr>
         <w:t xml:space="preserve"> response as per </w:t>
       </w:r>
-      <w:hyperlink r:id="rId39" w:history="1">
+      <w:hyperlink r:id="rId41" w:history="1">
         <w:r>
           <w:rPr>
             <w:rStyle w:val="Hyperlink"/>
@@ -16970,21 +17734,319 @@
     <w:p>
       <w:pPr>
         <w:pStyle w:val="AuthorInstructions"/>
-      </w:pPr>
-      <w:r>
         <w:rPr>
           <w:i w:val="0"/>
         </w:rPr>
-        <w:t>When the message includes a link of two or more Patient resources, a Consumer that also responds to Mobile Patient Demographics Query [ITI-78] or Mobile Patient Identifier Cross-reference Query [ITI-83] shall send results for all linked Patient resources when a query is made for one of them.</w:t>
-      </w:r>
+      </w:pPr>
+      <w:r>
+        <w:rPr>
+          <w:i w:val="0"/>
+        </w:rPr>
+        <w:lastRenderedPageBreak/>
+        <w:t xml:space="preserve">When the message includes a link of two or more Patient resources, a </w:t>
+      </w:r>
+      <w:r>
+        <w:rPr>
+          <w:i w:val="0"/>
+        </w:rPr>
+        <w:t>Patient Identity Manager</w:t>
+      </w:r>
+      <w:r>
+        <w:rPr>
+          <w:i w:val="0"/>
+        </w:rPr>
+        <w:t xml:space="preserve"> </w:t>
+      </w:r>
+      <w:r>
+        <w:rPr>
+          <w:i w:val="0"/>
+          <w:strike/>
+        </w:rPr>
+        <w:t>that</w:t>
+      </w:r>
+      <w:r>
+        <w:rPr>
+          <w:i w:val="0"/>
+        </w:rPr>
+        <w:t xml:space="preserve"> </w:t>
+      </w:r>
+      <w:r>
+        <w:rPr>
+          <w:i w:val="0"/>
+          <w:strike/>
+        </w:rPr>
+        <w:t>also responds to Mobile Patient Demographics Query [ITI-78] or Mobile Patient Identifier Cross-reference Query [ITI-83]</w:t>
+      </w:r>
+      <w:r>
+        <w:rPr>
+          <w:i w:val="0"/>
+        </w:rPr>
+        <w:t xml:space="preserve"> shall </w:t>
+      </w:r>
+      <w:r>
+        <w:rPr>
+          <w:i w:val="0"/>
+        </w:rPr>
+        <w:t>respond to subsequent query</w:t>
+      </w:r>
+      <w:r>
+        <w:rPr>
+          <w:i w:val="0"/>
+        </w:rPr>
+        <w:t xml:space="preserve"> results </w:t>
+      </w:r>
+      <w:r>
+        <w:rPr>
+          <w:i w:val="0"/>
+        </w:rPr>
+        <w:t>with</w:t>
+      </w:r>
+      <w:r>
+        <w:rPr>
+          <w:i w:val="0"/>
+        </w:rPr>
+        <w:t xml:space="preserve"> all linked Patient resources when a query is made for one of them.</w:t>
+      </w:r>
+    </w:p>
+    <w:p>
+      <w:pPr>
+        <w:pStyle w:val="AuthorInstructions"/>
+      </w:pPr>
+      <w:r>
+        <w:t>Recipient shall treat linked patients as if they were the same.</w:t>
+      </w:r>
+    </w:p>
+    <w:p>
+      <w:pPr>
+        <w:pStyle w:val="AuthorInstructions"/>
+        <w:rPr>
+          <w:i w:val="0"/>
+        </w:rPr>
+      </w:pPr>
+      <w:r>
+        <w:rPr>
+          <w:i w:val="0"/>
+        </w:rPr>
+        <w:t xml:space="preserve">When the </w:t>
+      </w:r>
+      <w:proofErr w:type="spellStart"/>
+      <w:r>
+        <w:rPr>
+          <w:i w:val="0"/>
+        </w:rPr>
+        <w:t>eventCoding</w:t>
+      </w:r>
+      <w:proofErr w:type="spellEnd"/>
+      <w:r>
+        <w:rPr>
+          <w:i w:val="0"/>
+        </w:rPr>
+        <w:t xml:space="preserve"> is patient-link</w:t>
+      </w:r>
+      <w:r>
+        <w:rPr>
+          <w:i w:val="0"/>
+        </w:rPr>
+        <w:t xml:space="preserve">, the </w:t>
+      </w:r>
+      <w:r>
+        <w:rPr>
+          <w:rFonts w:ascii="Courier New" w:hAnsi="Courier New" w:cs="Courier New"/>
+          <w:i w:val="0"/>
+          <w:sz w:val="20"/>
+        </w:rPr>
+        <w:t>Bundle</w:t>
+      </w:r>
+      <w:r>
+        <w:rPr>
+          <w:i w:val="0"/>
+        </w:rPr>
+        <w:t xml:space="preserve"> Resource shall include at least 2 </w:t>
+      </w:r>
+      <w:r>
+        <w:rPr>
+          <w:rFonts w:ascii="Courier New" w:hAnsi="Courier New" w:cs="Courier New"/>
+          <w:i w:val="0"/>
+          <w:sz w:val="20"/>
+        </w:rPr>
+        <w:t>Patient</w:t>
+      </w:r>
+      <w:r>
+        <w:rPr>
+          <w:i w:val="0"/>
+        </w:rPr>
+        <w:t xml:space="preserve"> Resources that are being linked with the link element populated.  A Patient Identity Manager shall treat linked patients as if they were the same resource.  E.g. when queries are handled on resources that reference one of the linked patients, resources that reference all linked patients will be returned.</w:t>
+      </w:r>
+    </w:p>
+    <w:p>
+      <w:pPr>
+        <w:pStyle w:val="AuthorInstructions"/>
+        <w:rPr>
+          <w:i w:val="0"/>
+        </w:rPr>
+      </w:pPr>
+      <w:r>
+        <w:rPr>
+          <w:i w:val="0"/>
+        </w:rPr>
+        <w:t xml:space="preserve">When the </w:t>
+      </w:r>
+      <w:proofErr w:type="spellStart"/>
+      <w:r>
+        <w:rPr>
+          <w:i w:val="0"/>
+        </w:rPr>
+        <w:t>eventCoding</w:t>
+      </w:r>
+      <w:proofErr w:type="spellEnd"/>
+      <w:r>
+        <w:rPr>
+          <w:i w:val="0"/>
+        </w:rPr>
+        <w:t xml:space="preserve"> is patient-unlink, </w:t>
+      </w:r>
+      <w:r>
+        <w:rPr>
+          <w:i w:val="0"/>
+        </w:rPr>
+        <w:t xml:space="preserve">the </w:t>
+      </w:r>
+      <w:r>
+        <w:rPr>
+          <w:rFonts w:ascii="Courier New" w:hAnsi="Courier New" w:cs="Courier New"/>
+          <w:i w:val="0"/>
+          <w:sz w:val="20"/>
+        </w:rPr>
+        <w:t>Bundle</w:t>
+      </w:r>
+      <w:r>
+        <w:rPr>
+          <w:i w:val="0"/>
+        </w:rPr>
+        <w:t xml:space="preserve"> Resource shall include at least 2 </w:t>
+      </w:r>
+      <w:r>
+        <w:rPr>
+          <w:rFonts w:ascii="Courier New" w:hAnsi="Courier New" w:cs="Courier New"/>
+          <w:i w:val="0"/>
+          <w:sz w:val="20"/>
+        </w:rPr>
+        <w:t>Patient</w:t>
+      </w:r>
+      <w:r>
+        <w:rPr>
+          <w:i w:val="0"/>
+        </w:rPr>
+        <w:t xml:space="preserve"> Resources that are being </w:t>
+      </w:r>
+      <w:r>
+        <w:rPr>
+          <w:i w:val="0"/>
+        </w:rPr>
+        <w:t>un</w:t>
+      </w:r>
+      <w:r>
+        <w:rPr>
+          <w:i w:val="0"/>
+        </w:rPr>
+        <w:t xml:space="preserve">linked with the link element </w:t>
+      </w:r>
+      <w:r>
+        <w:rPr>
+          <w:i w:val="0"/>
+        </w:rPr>
+        <w:t>removed</w:t>
+      </w:r>
+      <w:r>
+        <w:rPr>
+          <w:i w:val="0"/>
+        </w:rPr>
+        <w:t xml:space="preserve">.  </w:t>
+      </w:r>
+    </w:p>
+    <w:p>
+      <w:pPr>
+        <w:pStyle w:val="AuthorInstructions"/>
+        <w:rPr>
+          <w:i w:val="0"/>
+        </w:rPr>
+      </w:pPr>
+      <w:r>
+        <w:rPr>
+          <w:i w:val="0"/>
+        </w:rPr>
+        <w:t xml:space="preserve">When the </w:t>
+      </w:r>
+      <w:proofErr w:type="spellStart"/>
+      <w:r>
+        <w:rPr>
+          <w:i w:val="0"/>
+        </w:rPr>
+        <w:t>eventCoding</w:t>
+      </w:r>
+      <w:proofErr w:type="spellEnd"/>
+      <w:r>
+        <w:rPr>
+          <w:i w:val="0"/>
+        </w:rPr>
+        <w:t xml:space="preserve"> is patient-update, the </w:t>
+      </w:r>
+      <w:r>
+        <w:rPr>
+          <w:rFonts w:ascii="Courier New" w:hAnsi="Courier New" w:cs="Courier New"/>
+          <w:i w:val="0"/>
+          <w:sz w:val="20"/>
+        </w:rPr>
+        <w:t>Bundle</w:t>
+      </w:r>
+      <w:r>
+        <w:rPr>
+          <w:i w:val="0"/>
+        </w:rPr>
+        <w:t xml:space="preserve"> Resource shall include at least </w:t>
+      </w:r>
+      <w:r>
+        <w:rPr>
+          <w:i w:val="0"/>
+        </w:rPr>
+        <w:t>1</w:t>
+      </w:r>
+      <w:r>
+        <w:rPr>
+          <w:i w:val="0"/>
+        </w:rPr>
+        <w:t xml:space="preserve"> </w:t>
+      </w:r>
+      <w:r>
+        <w:rPr>
+          <w:rFonts w:ascii="Courier New" w:hAnsi="Courier New" w:cs="Courier New"/>
+          <w:i w:val="0"/>
+          <w:sz w:val="20"/>
+        </w:rPr>
+        <w:t>Patient</w:t>
+      </w:r>
+      <w:r>
+        <w:rPr>
+          <w:i w:val="0"/>
+        </w:rPr>
+        <w:t xml:space="preserve"> Resource that </w:t>
+      </w:r>
+      <w:r>
+        <w:rPr>
+          <w:i w:val="0"/>
+        </w:rPr>
+        <w:t>has been updated.</w:t>
+      </w:r>
+      <w:bookmarkStart w:id="93" w:name="_GoBack"/>
+      <w:bookmarkEnd w:id="93"/>
     </w:p>
     <w:p>
       <w:pPr>
         <w:pStyle w:val="Heading4"/>
         <w:ind w:left="0" w:firstLine="0"/>
       </w:pPr>
-      <w:bookmarkStart w:id="91" w:name="_Toc345074681"/>
-      <w:bookmarkStart w:id="92" w:name="_Toc500238783"/>
+      <w:bookmarkStart w:id="94" w:name="_Toc345074681"/>
+      <w:bookmarkStart w:id="95" w:name="_Toc500238783"/>
       <w:r>
         <w:t>3.Y</w:t>
       </w:r>
@@ -16994,8 +18056,8 @@
       <w:r>
         <w:t xml:space="preserve">.4.2 </w:t>
       </w:r>
-      <w:bookmarkEnd w:id="91"/>
-      <w:bookmarkEnd w:id="92"/>
+      <w:bookmarkEnd w:id="94"/>
+      <w:bookmarkEnd w:id="95"/>
       <w:r>
         <w:t>Mobile Patient Identity Feed Response</w:t>
       </w:r>
@@ -17005,8 +18067,8 @@
         <w:pStyle w:val="Heading5"/>
         <w:ind w:left="0" w:firstLine="0"/>
       </w:pPr>
-      <w:bookmarkStart w:id="93" w:name="_Toc345074682"/>
-      <w:bookmarkStart w:id="94" w:name="_Toc500238784"/>
+      <w:bookmarkStart w:id="96" w:name="_Toc345074682"/>
+      <w:bookmarkStart w:id="97" w:name="_Toc500238784"/>
       <w:r>
         <w:t>3.Y</w:t>
       </w:r>
@@ -17016,8 +18078,8 @@
       <w:r>
         <w:t>.4.2.1 Trigger Events</w:t>
       </w:r>
-      <w:bookmarkEnd w:id="93"/>
-      <w:bookmarkEnd w:id="94"/>
+      <w:bookmarkEnd w:id="96"/>
+      <w:bookmarkEnd w:id="97"/>
     </w:p>
     <w:p>
       <w:pPr>
@@ -17038,8 +18100,8 @@
         <w:pStyle w:val="Heading5"/>
         <w:ind w:left="0" w:firstLine="0"/>
       </w:pPr>
-      <w:bookmarkStart w:id="95" w:name="_Toc345074683"/>
-      <w:bookmarkStart w:id="96" w:name="_Toc500238785"/>
+      <w:bookmarkStart w:id="98" w:name="_Toc345074683"/>
+      <w:bookmarkStart w:id="99" w:name="_Toc500238785"/>
       <w:r>
         <w:t>3.Y</w:t>
       </w:r>
@@ -17049,8 +18111,8 @@
       <w:r>
         <w:t>.4.2.2 Message Semantics</w:t>
       </w:r>
-      <w:bookmarkEnd w:id="95"/>
-      <w:bookmarkEnd w:id="96"/>
+      <w:bookmarkEnd w:id="98"/>
+      <w:bookmarkEnd w:id="99"/>
     </w:p>
     <w:p>
       <w:pPr>
@@ -17071,7 +18133,7 @@
         </w:rPr>
         <w:t xml:space="preserve">an HTTP Status of 200 or an error as defined at </w:t>
       </w:r>
-      <w:hyperlink r:id="rId40" w:history="1">
+      <w:hyperlink r:id="rId42" w:history="1">
         <w:r>
           <w:rPr>
             <w:rStyle w:val="Hyperlink"/>
@@ -17092,8 +18154,8 @@
         <w:pStyle w:val="Heading5"/>
         <w:ind w:left="0" w:firstLine="0"/>
       </w:pPr>
-      <w:bookmarkStart w:id="97" w:name="_Toc345074684"/>
-      <w:bookmarkStart w:id="98" w:name="_Toc500238786"/>
+      <w:bookmarkStart w:id="100" w:name="_Toc345074684"/>
+      <w:bookmarkStart w:id="101" w:name="_Toc500238786"/>
       <w:r>
         <w:t>3.Y</w:t>
       </w:r>
@@ -17103,8 +18165,8 @@
       <w:r>
         <w:t>.4.2.3 Expected Actions</w:t>
       </w:r>
-      <w:bookmarkEnd w:id="97"/>
-      <w:bookmarkEnd w:id="98"/>
+      <w:bookmarkEnd w:id="100"/>
+      <w:bookmarkEnd w:id="101"/>
     </w:p>
     <w:p>
       <w:pPr>
@@ -17113,8 +18175,8 @@
           <w:i w:val="0"/>
         </w:rPr>
       </w:pPr>
-      <w:bookmarkStart w:id="99" w:name="OLE_LINK5"/>
-      <w:bookmarkStart w:id="100" w:name="OLE_LINK6"/>
+      <w:bookmarkStart w:id="102" w:name="OLE_LINK5"/>
+      <w:bookmarkStart w:id="103" w:name="OLE_LINK6"/>
       <w:r>
         <w:rPr>
           <w:i w:val="0"/>
@@ -17127,9 +18189,9 @@
         <w:pStyle w:val="Heading3"/>
         <w:ind w:left="0" w:firstLine="0"/>
       </w:pPr>
-      <w:bookmarkStart w:id="101" w:name="_Toc500238788"/>
-      <w:bookmarkEnd w:id="99"/>
-      <w:bookmarkEnd w:id="100"/>
+      <w:bookmarkStart w:id="104" w:name="_Toc500238788"/>
+      <w:bookmarkEnd w:id="102"/>
+      <w:bookmarkEnd w:id="103"/>
       <w:r>
         <w:t>3.Y</w:t>
       </w:r>
@@ -17145,7 +18207,7 @@
       <w:r>
         <w:t xml:space="preserve"> Security Considerations</w:t>
       </w:r>
-      <w:bookmarkEnd w:id="101"/>
+      <w:bookmarkEnd w:id="104"/>
     </w:p>
     <w:p>
       <w:pPr>
@@ -17230,6 +18292,7 @@
         <w:ind w:left="0" w:firstLine="0"/>
       </w:pPr>
       <w:r>
+        <w:lastRenderedPageBreak/>
         <w:t>3.Y</w:t>
       </w:r>
       <w:r>
@@ -17253,7 +18316,6 @@
         <w:ind w:left="0" w:firstLine="0"/>
       </w:pPr>
       <w:r>
-        <w:lastRenderedPageBreak/>
         <w:t>3.Y</w:t>
       </w:r>
       <w:r>
@@ -17498,6 +18560,7 @@
         <w:ind w:left="0" w:firstLine="0"/>
       </w:pPr>
       <w:r>
+        <w:lastRenderedPageBreak/>
         <w:t>3.Y</w:t>
       </w:r>
       <w:r>
@@ -17518,9 +18581,9 @@
         <mc:AlternateContent>
           <mc:Choice Requires="wpc">
             <w:drawing>
-              <wp:inline distT="0" distB="0" distL="0" distR="0" wp14:anchorId="30E9DA8D" wp14:editId="149C7012">
-                <wp:extent cx="5943600" cy="2400300"/>
-                <wp:effectExtent l="0" t="0" r="0" b="0"/>
+              <wp:inline distT="0" distB="0" distL="0" distR="0" wp14:anchorId="30E9DA8D" wp14:editId="46CC538E">
+                <wp:extent cx="5943600" cy="4219574"/>
+                <wp:effectExtent l="0" t="0" r="0" b="10160"/>
                 <wp:docPr id="28" name="Canvas 28"/>
                 <wp:cNvGraphicFramePr>
                   <a:graphicFrameLocks xmlns:a="http://schemas.openxmlformats.org/drawingml/2006/main" noChangeAspect="1"/>
@@ -17555,14 +18618,14 @@
                           </a:ln>
                           <a:extLst>
                             <a:ext uri="{909E8E84-426E-40dd-AFC4-6F175D3DCCD1}">
-                              <a14:hiddenFill xmlns:arto="http://schemas.microsoft.com/office/word/2006/arto" xmlns:a14="http://schemas.microsoft.com/office/drawing/2010/main" xmlns:w="http://schemas.openxmlformats.org/wordprocessingml/2006/main" xmlns:w10="urn:schemas-microsoft-com:office:word" xmlns:v="urn:schemas-microsoft-com:vml" xmlns:o="urn:schemas-microsoft-com:office:office" xmlns:mv="urn:schemas-microsoft-com:mac:vml" xmlns:mo="http://schemas.microsoft.com/office/mac/office/2008/main" xmlns="">
+                              <a14:hiddenFill xmlns="" xmlns:mo="http://schemas.microsoft.com/office/mac/office/2008/main" xmlns:mv="urn:schemas-microsoft-com:mac:vml" xmlns:o="urn:schemas-microsoft-com:office:office" xmlns:v="urn:schemas-microsoft-com:vml" xmlns:w10="urn:schemas-microsoft-com:office:word" xmlns:w="http://schemas.openxmlformats.org/wordprocessingml/2006/main" xmlns:a14="http://schemas.microsoft.com/office/drawing/2010/main" xmlns:arto="http://schemas.microsoft.com/office/word/2006/arto">
                                 <a:solidFill>
                                   <a:srgbClr val="FFFFFF"/>
                                 </a:solidFill>
                               </a14:hiddenFill>
                             </a:ext>
                             <a:ext uri="{91240B29-F687-4f45-9708-019B960494DF}">
-                              <a14:hiddenLine xmlns:arto="http://schemas.microsoft.com/office/word/2006/arto" xmlns:a14="http://schemas.microsoft.com/office/drawing/2010/main" xmlns:w="http://schemas.openxmlformats.org/wordprocessingml/2006/main" xmlns:w10="urn:schemas-microsoft-com:office:word" xmlns:v="urn:schemas-microsoft-com:vml" xmlns:o="urn:schemas-microsoft-com:office:office" xmlns:mv="urn:schemas-microsoft-com:mac:vml" xmlns:mo="http://schemas.microsoft.com/office/mac/office/2008/main" xmlns="" w="9525">
+                              <a14:hiddenLine xmlns="" xmlns:mo="http://schemas.microsoft.com/office/mac/office/2008/main" xmlns:mv="urn:schemas-microsoft-com:mac:vml" xmlns:o="urn:schemas-microsoft-com:office:office" xmlns:v="urn:schemas-microsoft-com:vml" xmlns:w10="urn:schemas-microsoft-com:office:word" xmlns:w="http://schemas.openxmlformats.org/wordprocessingml/2006/main" xmlns:a14="http://schemas.microsoft.com/office/drawing/2010/main" xmlns:arto="http://schemas.microsoft.com/office/word/2006/arto" w="9525">
                                 <a:solidFill>
                                   <a:srgbClr val="000000"/>
                                 </a:solidFill>
@@ -17587,28 +18650,7 @@
                                   <w:sz w:val="22"/>
                                   <w:szCs w:val="22"/>
                                 </w:rPr>
-                                <w:t>Subscribe to Patient Updates</w:t>
-                              </w:r>
-                              <w:r>
-                                <w:rPr>
-                                  <w:sz w:val="22"/>
-                                  <w:szCs w:val="22"/>
-                                </w:rPr>
-                                <w:t xml:space="preserve"> Response [ITI-Y</w:t>
-                              </w:r>
-                              <w:r>
-                                <w:rPr>
-                                  <w:sz w:val="22"/>
-                                  <w:szCs w:val="22"/>
-                                </w:rPr>
-                                <w:t>2</w:t>
-                              </w:r>
-                              <w:r>
-                                <w:rPr>
-                                  <w:sz w:val="22"/>
-                                  <w:szCs w:val="22"/>
-                                </w:rPr>
-                                <w:t>]</w:t>
+                                <w:t>Subscribe to Patient Updates Response [ITI-Y2]</w:t>
                               </w:r>
                             </w:p>
                           </w:txbxContent>
@@ -17636,14 +18678,14 @@
                           </a:ln>
                           <a:extLst>
                             <a:ext uri="{909E8E84-426E-40dd-AFC4-6F175D3DCCD1}">
-                              <a14:hiddenFill xmlns:arto="http://schemas.microsoft.com/office/word/2006/arto" xmlns:a14="http://schemas.microsoft.com/office/drawing/2010/main" xmlns:w="http://schemas.openxmlformats.org/wordprocessingml/2006/main" xmlns:w10="urn:schemas-microsoft-com:office:word" xmlns:v="urn:schemas-microsoft-com:vml" xmlns:o="urn:schemas-microsoft-com:office:office" xmlns:mv="urn:schemas-microsoft-com:mac:vml" xmlns:mo="http://schemas.microsoft.com/office/mac/office/2008/main" xmlns="">
+                              <a14:hiddenFill xmlns="" xmlns:mo="http://schemas.microsoft.com/office/mac/office/2008/main" xmlns:mv="urn:schemas-microsoft-com:mac:vml" xmlns:o="urn:schemas-microsoft-com:office:office" xmlns:v="urn:schemas-microsoft-com:vml" xmlns:w10="urn:schemas-microsoft-com:office:word" xmlns:w="http://schemas.openxmlformats.org/wordprocessingml/2006/main" xmlns:a14="http://schemas.microsoft.com/office/drawing/2010/main" xmlns:arto="http://schemas.microsoft.com/office/word/2006/arto">
                                 <a:solidFill>
                                   <a:srgbClr val="FFFFFF"/>
                                 </a:solidFill>
                               </a14:hiddenFill>
                             </a:ext>
                             <a:ext uri="{91240B29-F687-4f45-9708-019B960494DF}">
-                              <a14:hiddenLine xmlns:arto="http://schemas.microsoft.com/office/word/2006/arto" xmlns:a14="http://schemas.microsoft.com/office/drawing/2010/main" xmlns:w="http://schemas.openxmlformats.org/wordprocessingml/2006/main" xmlns:w10="urn:schemas-microsoft-com:office:word" xmlns:v="urn:schemas-microsoft-com:vml" xmlns:o="urn:schemas-microsoft-com:office:office" xmlns:mv="urn:schemas-microsoft-com:mac:vml" xmlns:mo="http://schemas.microsoft.com/office/mac/office/2008/main" xmlns="" w="9525">
+                              <a14:hiddenLine xmlns="" xmlns:mo="http://schemas.microsoft.com/office/mac/office/2008/main" xmlns:mv="urn:schemas-microsoft-com:mac:vml" xmlns:o="urn:schemas-microsoft-com:office:office" xmlns:v="urn:schemas-microsoft-com:vml" xmlns:w10="urn:schemas-microsoft-com:office:word" xmlns:w="http://schemas.openxmlformats.org/wordprocessingml/2006/main" xmlns:a14="http://schemas.microsoft.com/office/drawing/2010/main" xmlns:arto="http://schemas.microsoft.com/office/word/2006/arto" w="9525">
                                 <a:solidFill>
                                   <a:srgbClr val="000000"/>
                                 </a:solidFill>
@@ -17668,28 +18710,7 @@
                                   <w:sz w:val="22"/>
                                   <w:szCs w:val="22"/>
                                 </w:rPr>
-                                <w:t>Subscribe to Patient Updates</w:t>
-                              </w:r>
-                              <w:r>
-                                <w:rPr>
-                                  <w:sz w:val="22"/>
-                                  <w:szCs w:val="22"/>
-                                </w:rPr>
-                                <w:t xml:space="preserve"> Request [ITI-Y</w:t>
-                              </w:r>
-                              <w:r>
-                                <w:rPr>
-                                  <w:sz w:val="22"/>
-                                  <w:szCs w:val="22"/>
-                                </w:rPr>
-                                <w:t>2</w:t>
-                              </w:r>
-                              <w:r>
-                                <w:rPr>
-                                  <w:sz w:val="22"/>
-                                  <w:szCs w:val="22"/>
-                                </w:rPr>
-                                <w:t>]</w:t>
+                                <w:t>Subscribe to Patient Updates Request [ITI-Y2]</w:t>
                               </w:r>
                             </w:p>
                           </w:txbxContent>
@@ -17719,7 +18740,7 @@
                           </a:ln>
                           <a:extLst>
                             <a:ext uri="{91240B29-F687-4f45-9708-019B960494DF}">
-                              <a14:hiddenLine xmlns:arto="http://schemas.microsoft.com/office/word/2006/arto" xmlns:a14="http://schemas.microsoft.com/office/drawing/2010/main" xmlns:w="http://schemas.openxmlformats.org/wordprocessingml/2006/main" xmlns:w10="urn:schemas-microsoft-com:office:word" xmlns:v="urn:schemas-microsoft-com:vml" xmlns:o="urn:schemas-microsoft-com:office:office" xmlns:mv="urn:schemas-microsoft-com:mac:vml" xmlns:mo="http://schemas.microsoft.com/office/mac/office/2008/main" xmlns="" w="9525">
+                              <a14:hiddenLine xmlns="" xmlns:mo="http://schemas.microsoft.com/office/mac/office/2008/main" xmlns:mv="urn:schemas-microsoft-com:mac:vml" xmlns:o="urn:schemas-microsoft-com:office:office" xmlns:v="urn:schemas-microsoft-com:vml" xmlns:w10="urn:schemas-microsoft-com:office:word" xmlns:w="http://schemas.openxmlformats.org/wordprocessingml/2006/main" xmlns:a14="http://schemas.microsoft.com/office/drawing/2010/main" xmlns:arto="http://schemas.microsoft.com/office/word/2006/arto" w="9525">
                                 <a:solidFill>
                                   <a:srgbClr val="000000"/>
                                 </a:solidFill>
@@ -17761,8 +18782,8 @@
                         </wps:cNvCnPr>
                         <wps:spPr bwMode="auto">
                           <a:xfrm>
-                            <a:off x="994410" y="761365"/>
-                            <a:ext cx="635" cy="1280160"/>
+                            <a:off x="994410" y="761251"/>
+                            <a:ext cx="0" cy="3457689"/>
                           </a:xfrm>
                           <a:prstGeom prst="line">
                             <a:avLst/>
@@ -17779,7 +18800,7 @@
                           </a:ln>
                           <a:extLst>
                             <a:ext uri="{909E8E84-426E-40dd-AFC4-6F175D3DCCD1}">
-                              <a14:hiddenFill xmlns:arto="http://schemas.microsoft.com/office/word/2006/arto" xmlns:a14="http://schemas.microsoft.com/office/drawing/2010/main" xmlns:w="http://schemas.openxmlformats.org/wordprocessingml/2006/main" xmlns:w10="urn:schemas-microsoft-com:office:word" xmlns:v="urn:schemas-microsoft-com:vml" xmlns:o="urn:schemas-microsoft-com:office:office" xmlns:mv="urn:schemas-microsoft-com:mac:vml" xmlns:mo="http://schemas.microsoft.com/office/mac/office/2008/main" xmlns="">
+                              <a14:hiddenFill xmlns="" xmlns:mo="http://schemas.microsoft.com/office/mac/office/2008/main" xmlns:mv="urn:schemas-microsoft-com:mac:vml" xmlns:o="urn:schemas-microsoft-com:office:office" xmlns:v="urn:schemas-microsoft-com:vml" xmlns:w10="urn:schemas-microsoft-com:office:word" xmlns:w="http://schemas.openxmlformats.org/wordprocessingml/2006/main" xmlns:a14="http://schemas.microsoft.com/office/drawing/2010/main" xmlns:arto="http://schemas.microsoft.com/office/word/2006/arto">
                                 <a:noFill/>
                               </a14:hiddenFill>
                             </a:ext>
@@ -17794,8 +18815,8 @@
                         </wps:cNvCnPr>
                         <wps:spPr bwMode="auto">
                           <a:xfrm>
-                            <a:off x="4871085" y="552450"/>
-                            <a:ext cx="0" cy="1416685"/>
+                            <a:off x="4871085" y="552367"/>
+                            <a:ext cx="0" cy="3610058"/>
                           </a:xfrm>
                           <a:prstGeom prst="line">
                             <a:avLst/>
@@ -17812,7 +18833,7 @@
                           </a:ln>
                           <a:extLst>
                             <a:ext uri="{909E8E84-426E-40dd-AFC4-6F175D3DCCD1}">
-                              <a14:hiddenFill xmlns:arto="http://schemas.microsoft.com/office/word/2006/arto" xmlns:a14="http://schemas.microsoft.com/office/drawing/2010/main" xmlns:w="http://schemas.openxmlformats.org/wordprocessingml/2006/main" xmlns:w10="urn:schemas-microsoft-com:office:word" xmlns:v="urn:schemas-microsoft-com:vml" xmlns:o="urn:schemas-microsoft-com:office:office" xmlns:mv="urn:schemas-microsoft-com:mac:vml" xmlns:mo="http://schemas.microsoft.com/office/mac/office/2008/main" xmlns="">
+                              <a14:hiddenFill xmlns="" xmlns:mo="http://schemas.microsoft.com/office/mac/office/2008/main" xmlns:mv="urn:schemas-microsoft-com:mac:vml" xmlns:o="urn:schemas-microsoft-com:office:office" xmlns:v="urn:schemas-microsoft-com:vml" xmlns:w10="urn:schemas-microsoft-com:office:word" xmlns:w="http://schemas.openxmlformats.org/wordprocessingml/2006/main" xmlns:a14="http://schemas.microsoft.com/office/drawing/2010/main" xmlns:arto="http://schemas.microsoft.com/office/word/2006/arto">
                                 <a:noFill/>
                               </a14:hiddenFill>
                             </a:ext>
@@ -17827,8 +18848,8 @@
                         </wps:cNvSpPr>
                         <wps:spPr bwMode="auto">
                           <a:xfrm>
-                            <a:off x="922655" y="919480"/>
-                            <a:ext cx="169545" cy="853440"/>
+                            <a:off x="922656" y="919203"/>
+                            <a:ext cx="144144" cy="3157497"/>
                           </a:xfrm>
                           <a:prstGeom prst="rect">
                             <a:avLst/>
@@ -17856,8 +18877,8 @@
                         </wps:cNvSpPr>
                         <wps:spPr bwMode="auto">
                           <a:xfrm>
-                            <a:off x="4778375" y="919480"/>
-                            <a:ext cx="203835" cy="868045"/>
+                            <a:off x="4778375" y="919066"/>
+                            <a:ext cx="174625" cy="3110009"/>
                           </a:xfrm>
                           <a:prstGeom prst="rect">
                             <a:avLst/>
@@ -17902,7 +18923,7 @@
                           </a:ln>
                           <a:extLst>
                             <a:ext uri="{909E8E84-426E-40dd-AFC4-6F175D3DCCD1}">
-                              <a14:hiddenFill xmlns:arto="http://schemas.microsoft.com/office/word/2006/arto" xmlns:a14="http://schemas.microsoft.com/office/drawing/2010/main" xmlns:w="http://schemas.openxmlformats.org/wordprocessingml/2006/main" xmlns:w10="urn:schemas-microsoft-com:office:word" xmlns:v="urn:schemas-microsoft-com:vml" xmlns:o="urn:schemas-microsoft-com:office:office" xmlns:mv="urn:schemas-microsoft-com:mac:vml" xmlns:mo="http://schemas.microsoft.com/office/mac/office/2008/main" xmlns="">
+                              <a14:hiddenFill xmlns="" xmlns:mo="http://schemas.microsoft.com/office/mac/office/2008/main" xmlns:mv="urn:schemas-microsoft-com:mac:vml" xmlns:o="urn:schemas-microsoft-com:office:office" xmlns:v="urn:schemas-microsoft-com:vml" xmlns:w10="urn:schemas-microsoft-com:office:word" xmlns:w="http://schemas.openxmlformats.org/wordprocessingml/2006/main" xmlns:a14="http://schemas.microsoft.com/office/drawing/2010/main" xmlns:arto="http://schemas.microsoft.com/office/word/2006/arto">
                                 <a:noFill/>
                               </a14:hiddenFill>
                             </a:ext>
@@ -17931,7 +18952,7 @@
                           </a:ln>
                           <a:extLst>
                             <a:ext uri="{91240B29-F687-4f45-9708-019B960494DF}">
-                              <a14:hiddenLine xmlns:arto="http://schemas.microsoft.com/office/word/2006/arto" xmlns:a14="http://schemas.microsoft.com/office/drawing/2010/main" xmlns:w="http://schemas.openxmlformats.org/wordprocessingml/2006/main" xmlns:w10="urn:schemas-microsoft-com:office:word" xmlns:v="urn:schemas-microsoft-com:vml" xmlns:o="urn:schemas-microsoft-com:office:office" xmlns:mv="urn:schemas-microsoft-com:mac:vml" xmlns:mo="http://schemas.microsoft.com/office/mac/office/2008/main" xmlns="" w="9525">
+                              <a14:hiddenLine xmlns="" xmlns:mo="http://schemas.microsoft.com/office/mac/office/2008/main" xmlns:mv="urn:schemas-microsoft-com:mac:vml" xmlns:o="urn:schemas-microsoft-com:office:office" xmlns:v="urn:schemas-microsoft-com:vml" xmlns:w10="urn:schemas-microsoft-com:office:word" xmlns:w="http://schemas.openxmlformats.org/wordprocessingml/2006/main" xmlns:a14="http://schemas.microsoft.com/office/drawing/2010/main" xmlns:arto="http://schemas.microsoft.com/office/word/2006/arto" w="9525">
                                 <a:solidFill>
                                   <a:srgbClr val="000000"/>
                                 </a:solidFill>
@@ -17990,7 +19011,523 @@
                           </a:ln>
                           <a:extLst>
                             <a:ext uri="{909E8E84-426E-40dd-AFC4-6F175D3DCCD1}">
-                              <a14:hiddenFill xmlns:arto="http://schemas.microsoft.com/office/word/2006/arto" xmlns:a14="http://schemas.microsoft.com/office/drawing/2010/main" xmlns:w="http://schemas.openxmlformats.org/wordprocessingml/2006/main" xmlns:w10="urn:schemas-microsoft-com:office:word" xmlns:v="urn:schemas-microsoft-com:vml" xmlns:o="urn:schemas-microsoft-com:office:office" xmlns:mv="urn:schemas-microsoft-com:mac:vml" xmlns:mo="http://schemas.microsoft.com/office/mac/office/2008/main" xmlns="">
+                              <a14:hiddenFill xmlns="" xmlns:mo="http://schemas.microsoft.com/office/mac/office/2008/main" xmlns:mv="urn:schemas-microsoft-com:mac:vml" xmlns:o="urn:schemas-microsoft-com:office:office" xmlns:v="urn:schemas-microsoft-com:vml" xmlns:w10="urn:schemas-microsoft-com:office:word" xmlns:w="http://schemas.openxmlformats.org/wordprocessingml/2006/main" xmlns:a14="http://schemas.microsoft.com/office/drawing/2010/main" xmlns:arto="http://schemas.microsoft.com/office/word/2006/arto">
+                                <a:noFill/>
+                              </a14:hiddenFill>
+                            </a:ext>
+                          </a:extLst>
+                        </wps:spPr>
+                        <wps:bodyPr/>
+                      </wps:wsp>
+                      <wps:wsp>
+                        <wps:cNvPr id="29" name="Text Box 169"/>
+                        <wps:cNvSpPr txBox="1">
+                          <a:spLocks noChangeArrowheads="1"/>
+                        </wps:cNvSpPr>
+                        <wps:spPr bwMode="auto">
+                          <a:xfrm>
+                            <a:off x="1551600" y="2273595"/>
+                            <a:ext cx="2828925" cy="285750"/>
+                          </a:xfrm>
+                          <a:prstGeom prst="rect">
+                            <a:avLst/>
+                          </a:prstGeom>
+                          <a:noFill/>
+                          <a:ln>
+                            <a:noFill/>
+                          </a:ln>
+                          <a:extLst>
+                            <a:ext uri="{909E8E84-426E-40dd-AFC4-6F175D3DCCD1}">
+                              <a14:hiddenFill xmlns:arto="http://schemas.microsoft.com/office/word/2006/arto" xmlns:a14="http://schemas.microsoft.com/office/drawing/2010/main" xmlns:w="http://schemas.openxmlformats.org/wordprocessingml/2006/main" xmlns:w10="urn:schemas-microsoft-com:office:word" xmlns:v="urn:schemas-microsoft-com:vml" xmlns:o="urn:schemas-microsoft-com:office:office" xmlns:mv="urn:schemas-microsoft-com:mac:vml" xmlns:mo="http://schemas.microsoft.com/office/mac/office/2008/main" xmlns="" xmlns:lc="http://schemas.openxmlformats.org/drawingml/2006/lockedCanvas">
+                                <a:solidFill>
+                                  <a:srgbClr val="FFFFFF"/>
+                                </a:solidFill>
+                              </a14:hiddenFill>
+                            </a:ext>
+                            <a:ext uri="{91240B29-F687-4f45-9708-019B960494DF}">
+                              <a14:hiddenLine xmlns:arto="http://schemas.microsoft.com/office/word/2006/arto" xmlns:a14="http://schemas.microsoft.com/office/drawing/2010/main" xmlns:w="http://schemas.openxmlformats.org/wordprocessingml/2006/main" xmlns:w10="urn:schemas-microsoft-com:office:word" xmlns:v="urn:schemas-microsoft-com:vml" xmlns:o="urn:schemas-microsoft-com:office:office" xmlns:mv="urn:schemas-microsoft-com:mac:vml" xmlns:mo="http://schemas.microsoft.com/office/mac/office/2008/main" xmlns="" xmlns:lc="http://schemas.openxmlformats.org/drawingml/2006/lockedCanvas" w="9525">
+                                <a:solidFill>
+                                  <a:srgbClr val="000000"/>
+                                </a:solidFill>
+                                <a:miter lim="800000"/>
+                                <a:headEnd/>
+                                <a:tailEnd/>
+                              </a14:hiddenLine>
+                            </a:ext>
+                          </a:extLst>
+                        </wps:spPr>
+                        <wps:txbx>
+                          <w:txbxContent>
+                            <w:p>
+                              <w:r>
+                                <w:rPr>
+                                  <w:sz w:val="22"/>
+                                  <w:szCs w:val="22"/>
+                                </w:rPr>
+                                <w:t>Get Patient Subscription Response [ITI-Y2]</w:t>
+                              </w:r>
+                            </w:p>
+                          </w:txbxContent>
+                        </wps:txbx>
+                        <wps:bodyPr rot="0" vert="horz" wrap="square" lIns="0" tIns="0" rIns="0" bIns="0" anchor="t" anchorCtr="0" upright="1">
+                          <a:noAutofit/>
+                        </wps:bodyPr>
+                      </wps:wsp>
+                      <wps:wsp>
+                        <wps:cNvPr id="30" name="Text Box 162"/>
+                        <wps:cNvSpPr txBox="1">
+                          <a:spLocks noChangeArrowheads="1"/>
+                        </wps:cNvSpPr>
+                        <wps:spPr bwMode="auto">
+                          <a:xfrm>
+                            <a:off x="1589700" y="2027850"/>
+                            <a:ext cx="2676525" cy="285750"/>
+                          </a:xfrm>
+                          <a:prstGeom prst="rect">
+                            <a:avLst/>
+                          </a:prstGeom>
+                          <a:noFill/>
+                          <a:ln>
+                            <a:noFill/>
+                          </a:ln>
+                          <a:extLst>
+                            <a:ext uri="{909E8E84-426E-40dd-AFC4-6F175D3DCCD1}">
+                              <a14:hiddenFill xmlns:arto="http://schemas.microsoft.com/office/word/2006/arto" xmlns:a14="http://schemas.microsoft.com/office/drawing/2010/main" xmlns:w="http://schemas.openxmlformats.org/wordprocessingml/2006/main" xmlns:w10="urn:schemas-microsoft-com:office:word" xmlns:v="urn:schemas-microsoft-com:vml" xmlns:o="urn:schemas-microsoft-com:office:office" xmlns:mv="urn:schemas-microsoft-com:mac:vml" xmlns:mo="http://schemas.microsoft.com/office/mac/office/2008/main" xmlns="" xmlns:lc="http://schemas.openxmlformats.org/drawingml/2006/lockedCanvas">
+                                <a:solidFill>
+                                  <a:srgbClr val="FFFFFF"/>
+                                </a:solidFill>
+                              </a14:hiddenFill>
+                            </a:ext>
+                            <a:ext uri="{91240B29-F687-4f45-9708-019B960494DF}">
+                              <a14:hiddenLine xmlns:arto="http://schemas.microsoft.com/office/word/2006/arto" xmlns:a14="http://schemas.microsoft.com/office/drawing/2010/main" xmlns:w="http://schemas.openxmlformats.org/wordprocessingml/2006/main" xmlns:w10="urn:schemas-microsoft-com:office:word" xmlns:v="urn:schemas-microsoft-com:vml" xmlns:o="urn:schemas-microsoft-com:office:office" xmlns:mv="urn:schemas-microsoft-com:mac:vml" xmlns:mo="http://schemas.microsoft.com/office/mac/office/2008/main" xmlns="" xmlns:lc="http://schemas.openxmlformats.org/drawingml/2006/lockedCanvas" w="9525">
+                                <a:solidFill>
+                                  <a:srgbClr val="000000"/>
+                                </a:solidFill>
+                                <a:miter lim="800000"/>
+                                <a:headEnd/>
+                                <a:tailEnd/>
+                              </a14:hiddenLine>
+                            </a:ext>
+                          </a:extLst>
+                        </wps:spPr>
+                        <wps:txbx>
+                          <w:txbxContent>
+                            <w:p>
+                              <w:r>
+                                <w:rPr>
+                                  <w:sz w:val="22"/>
+                                  <w:szCs w:val="22"/>
+                                </w:rPr>
+                                <w:t>Get Patient Subscription Request [ITI-Y2]</w:t>
+                              </w:r>
+                            </w:p>
+                          </w:txbxContent>
+                        </wps:txbx>
+                        <wps:bodyPr rot="0" vert="horz" wrap="square" lIns="0" tIns="0" rIns="0" bIns="0" anchor="t" anchorCtr="0" upright="1">
+                          <a:noAutofit/>
+                        </wps:bodyPr>
+                      </wps:wsp>
+                      <wps:wsp>
+                        <wps:cNvPr id="31" name="Line 166"/>
+                        <wps:cNvCnPr>
+                          <a:cxnSpLocks noChangeShapeType="1"/>
+                        </wps:cNvCnPr>
+                        <wps:spPr bwMode="auto">
+                          <a:xfrm>
+                            <a:off x="1081700" y="2294550"/>
+                            <a:ext cx="3686175" cy="0"/>
+                          </a:xfrm>
+                          <a:prstGeom prst="line">
+                            <a:avLst/>
+                          </a:prstGeom>
+                          <a:noFill/>
+                          <a:ln w="9525">
+                            <a:solidFill>
+                              <a:srgbClr val="000000"/>
+                            </a:solidFill>
+                            <a:round/>
+                            <a:headEnd/>
+                            <a:tailEnd type="triangle" w="med" len="med"/>
+                          </a:ln>
+                          <a:extLst>
+                            <a:ext uri="{909E8E84-426E-40dd-AFC4-6F175D3DCCD1}">
+                              <a14:hiddenFill xmlns:arto="http://schemas.microsoft.com/office/word/2006/arto" xmlns:a14="http://schemas.microsoft.com/office/drawing/2010/main" xmlns:w="http://schemas.openxmlformats.org/wordprocessingml/2006/main" xmlns:w10="urn:schemas-microsoft-com:office:word" xmlns:v="urn:schemas-microsoft-com:vml" xmlns:o="urn:schemas-microsoft-com:office:office" xmlns:mv="urn:schemas-microsoft-com:mac:vml" xmlns:mo="http://schemas.microsoft.com/office/mac/office/2008/main" xmlns="" xmlns:lc="http://schemas.openxmlformats.org/drawingml/2006/lockedCanvas">
+                                <a:noFill/>
+                              </a14:hiddenFill>
+                            </a:ext>
+                          </a:extLst>
+                        </wps:spPr>
+                        <wps:bodyPr/>
+                      </wps:wsp>
+                      <wps:wsp>
+                        <wps:cNvPr id="32" name="Line 168"/>
+                        <wps:cNvCnPr>
+                          <a:cxnSpLocks noChangeShapeType="1"/>
+                        </wps:cNvCnPr>
+                        <wps:spPr bwMode="auto">
+                          <a:xfrm flipH="1">
+                            <a:off x="1081700" y="2544740"/>
+                            <a:ext cx="3686175" cy="0"/>
+                          </a:xfrm>
+                          <a:prstGeom prst="line">
+                            <a:avLst/>
+                          </a:prstGeom>
+                          <a:noFill/>
+                          <a:ln w="9525">
+                            <a:solidFill>
+                              <a:srgbClr val="000000"/>
+                            </a:solidFill>
+                            <a:round/>
+                            <a:headEnd/>
+                            <a:tailEnd type="triangle" w="med" len="med"/>
+                          </a:ln>
+                          <a:extLst>
+                            <a:ext uri="{909E8E84-426E-40dd-AFC4-6F175D3DCCD1}">
+                              <a14:hiddenFill xmlns:arto="http://schemas.microsoft.com/office/word/2006/arto" xmlns:a14="http://schemas.microsoft.com/office/drawing/2010/main" xmlns:w="http://schemas.openxmlformats.org/wordprocessingml/2006/main" xmlns:w10="urn:schemas-microsoft-com:office:word" xmlns:v="urn:schemas-microsoft-com:vml" xmlns:o="urn:schemas-microsoft-com:office:office" xmlns:mv="urn:schemas-microsoft-com:mac:vml" xmlns:mo="http://schemas.microsoft.com/office/mac/office/2008/main" xmlns="" xmlns:lc="http://schemas.openxmlformats.org/drawingml/2006/lockedCanvas">
+                                <a:noFill/>
+                              </a14:hiddenFill>
+                            </a:ext>
+                          </a:extLst>
+                        </wps:spPr>
+                        <wps:bodyPr/>
+                      </wps:wsp>
+                      <wps:wsp>
+                        <wps:cNvPr id="33" name="Text Box 169"/>
+                        <wps:cNvSpPr txBox="1">
+                          <a:spLocks noChangeArrowheads="1"/>
+                        </wps:cNvSpPr>
+                        <wps:spPr bwMode="auto">
+                          <a:xfrm>
+                            <a:off x="1551600" y="2997495"/>
+                            <a:ext cx="2828925" cy="285115"/>
+                          </a:xfrm>
+                          <a:prstGeom prst="rect">
+                            <a:avLst/>
+                          </a:prstGeom>
+                          <a:noFill/>
+                          <a:ln>
+                            <a:noFill/>
+                          </a:ln>
+                          <a:extLst>
+                            <a:ext uri="{909E8E84-426E-40dd-AFC4-6F175D3DCCD1}">
+                              <a14:hiddenFill xmlns="" xmlns:mo="http://schemas.microsoft.com/office/mac/office/2008/main" xmlns:mv="urn:schemas-microsoft-com:mac:vml" xmlns:o="urn:schemas-microsoft-com:office:office" xmlns:v="urn:schemas-microsoft-com:vml" xmlns:w10="urn:schemas-microsoft-com:office:word" xmlns:w="http://schemas.openxmlformats.org/wordprocessingml/2006/main" xmlns:a14="http://schemas.microsoft.com/office/drawing/2010/main" xmlns:arto="http://schemas.microsoft.com/office/word/2006/arto" xmlns:lc="http://schemas.openxmlformats.org/drawingml/2006/lockedCanvas">
+                                <a:solidFill>
+                                  <a:srgbClr val="FFFFFF"/>
+                                </a:solidFill>
+                              </a14:hiddenFill>
+                            </a:ext>
+                            <a:ext uri="{91240B29-F687-4f45-9708-019B960494DF}">
+                              <a14:hiddenLine xmlns="" xmlns:mo="http://schemas.microsoft.com/office/mac/office/2008/main" xmlns:mv="urn:schemas-microsoft-com:mac:vml" xmlns:o="urn:schemas-microsoft-com:office:office" xmlns:v="urn:schemas-microsoft-com:vml" xmlns:w10="urn:schemas-microsoft-com:office:word" xmlns:w="http://schemas.openxmlformats.org/wordprocessingml/2006/main" xmlns:a14="http://schemas.microsoft.com/office/drawing/2010/main" xmlns:arto="http://schemas.microsoft.com/office/word/2006/arto" xmlns:lc="http://schemas.openxmlformats.org/drawingml/2006/lockedCanvas" w="9525">
+                                <a:solidFill>
+                                  <a:srgbClr val="000000"/>
+                                </a:solidFill>
+                                <a:miter lim="800000"/>
+                                <a:headEnd/>
+                                <a:tailEnd/>
+                              </a14:hiddenLine>
+                            </a:ext>
+                          </a:extLst>
+                        </wps:spPr>
+                        <wps:txbx>
+                          <w:txbxContent>
+                            <w:p>
+                              <w:r>
+                                <w:rPr>
+                                  <w:sz w:val="22"/>
+                                  <w:szCs w:val="22"/>
+                                </w:rPr>
+                                <w:t>Update Patient Subscription Response [ITI-Y2]</w:t>
+                              </w:r>
+                            </w:p>
+                          </w:txbxContent>
+                        </wps:txbx>
+                        <wps:bodyPr rot="0" vert="horz" wrap="square" lIns="0" tIns="0" rIns="0" bIns="0" anchor="t" anchorCtr="0" upright="1">
+                          <a:noAutofit/>
+                        </wps:bodyPr>
+                      </wps:wsp>
+                      <wps:wsp>
+                        <wps:cNvPr id="34" name="Text Box 162"/>
+                        <wps:cNvSpPr txBox="1">
+                          <a:spLocks noChangeArrowheads="1"/>
+                        </wps:cNvSpPr>
+                        <wps:spPr bwMode="auto">
+                          <a:xfrm>
+                            <a:off x="1589700" y="2751750"/>
+                            <a:ext cx="2676525" cy="285115"/>
+                          </a:xfrm>
+                          <a:prstGeom prst="rect">
+                            <a:avLst/>
+                          </a:prstGeom>
+                          <a:noFill/>
+                          <a:ln>
+                            <a:noFill/>
+                          </a:ln>
+                          <a:extLst>
+                            <a:ext uri="{909E8E84-426E-40dd-AFC4-6F175D3DCCD1}">
+                              <a14:hiddenFill xmlns="" xmlns:mo="http://schemas.microsoft.com/office/mac/office/2008/main" xmlns:mv="urn:schemas-microsoft-com:mac:vml" xmlns:o="urn:schemas-microsoft-com:office:office" xmlns:v="urn:schemas-microsoft-com:vml" xmlns:w10="urn:schemas-microsoft-com:office:word" xmlns:w="http://schemas.openxmlformats.org/wordprocessingml/2006/main" xmlns:a14="http://schemas.microsoft.com/office/drawing/2010/main" xmlns:arto="http://schemas.microsoft.com/office/word/2006/arto" xmlns:lc="http://schemas.openxmlformats.org/drawingml/2006/lockedCanvas">
+                                <a:solidFill>
+                                  <a:srgbClr val="FFFFFF"/>
+                                </a:solidFill>
+                              </a14:hiddenFill>
+                            </a:ext>
+                            <a:ext uri="{91240B29-F687-4f45-9708-019B960494DF}">
+                              <a14:hiddenLine xmlns="" xmlns:mo="http://schemas.microsoft.com/office/mac/office/2008/main" xmlns:mv="urn:schemas-microsoft-com:mac:vml" xmlns:o="urn:schemas-microsoft-com:office:office" xmlns:v="urn:schemas-microsoft-com:vml" xmlns:w10="urn:schemas-microsoft-com:office:word" xmlns:w="http://schemas.openxmlformats.org/wordprocessingml/2006/main" xmlns:a14="http://schemas.microsoft.com/office/drawing/2010/main" xmlns:arto="http://schemas.microsoft.com/office/word/2006/arto" xmlns:lc="http://schemas.openxmlformats.org/drawingml/2006/lockedCanvas" w="9525">
+                                <a:solidFill>
+                                  <a:srgbClr val="000000"/>
+                                </a:solidFill>
+                                <a:miter lim="800000"/>
+                                <a:headEnd/>
+                                <a:tailEnd/>
+                              </a14:hiddenLine>
+                            </a:ext>
+                          </a:extLst>
+                        </wps:spPr>
+                        <wps:txbx>
+                          <w:txbxContent>
+                            <w:p>
+                              <w:r>
+                                <w:rPr>
+                                  <w:sz w:val="22"/>
+                                  <w:szCs w:val="22"/>
+                                </w:rPr>
+                                <w:t>Update Patient Subscription Request [ITI-Y2]</w:t>
+                              </w:r>
+                            </w:p>
+                          </w:txbxContent>
+                        </wps:txbx>
+                        <wps:bodyPr rot="0" vert="horz" wrap="square" lIns="0" tIns="0" rIns="0" bIns="0" anchor="t" anchorCtr="0" upright="1">
+                          <a:noAutofit/>
+                        </wps:bodyPr>
+                      </wps:wsp>
+                      <wps:wsp>
+                        <wps:cNvPr id="35" name="Line 166"/>
+                        <wps:cNvCnPr>
+                          <a:cxnSpLocks noChangeShapeType="1"/>
+                        </wps:cNvCnPr>
+                        <wps:spPr bwMode="auto">
+                          <a:xfrm>
+                            <a:off x="1081700" y="3018450"/>
+                            <a:ext cx="3686175" cy="0"/>
+                          </a:xfrm>
+                          <a:prstGeom prst="line">
+                            <a:avLst/>
+                          </a:prstGeom>
+                          <a:noFill/>
+                          <a:ln w="9525">
+                            <a:solidFill>
+                              <a:srgbClr val="000000"/>
+                            </a:solidFill>
+                            <a:round/>
+                            <a:headEnd/>
+                            <a:tailEnd type="triangle" w="med" len="med"/>
+                          </a:ln>
+                          <a:extLst>
+                            <a:ext uri="{909E8E84-426E-40dd-AFC4-6F175D3DCCD1}">
+                              <a14:hiddenFill xmlns="" xmlns:mo="http://schemas.microsoft.com/office/mac/office/2008/main" xmlns:mv="urn:schemas-microsoft-com:mac:vml" xmlns:o="urn:schemas-microsoft-com:office:office" xmlns:v="urn:schemas-microsoft-com:vml" xmlns:w10="urn:schemas-microsoft-com:office:word" xmlns:w="http://schemas.openxmlformats.org/wordprocessingml/2006/main" xmlns:a14="http://schemas.microsoft.com/office/drawing/2010/main" xmlns:arto="http://schemas.microsoft.com/office/word/2006/arto" xmlns:lc="http://schemas.openxmlformats.org/drawingml/2006/lockedCanvas">
+                                <a:noFill/>
+                              </a14:hiddenFill>
+                            </a:ext>
+                          </a:extLst>
+                        </wps:spPr>
+                        <wps:bodyPr/>
+                      </wps:wsp>
+                      <wps:wsp>
+                        <wps:cNvPr id="36" name="Line 168"/>
+                        <wps:cNvCnPr>
+                          <a:cxnSpLocks noChangeShapeType="1"/>
+                        </wps:cNvCnPr>
+                        <wps:spPr bwMode="auto">
+                          <a:xfrm flipH="1">
+                            <a:off x="1081700" y="3268640"/>
+                            <a:ext cx="3686175" cy="0"/>
+                          </a:xfrm>
+                          <a:prstGeom prst="line">
+                            <a:avLst/>
+                          </a:prstGeom>
+                          <a:noFill/>
+                          <a:ln w="9525">
+                            <a:solidFill>
+                              <a:srgbClr val="000000"/>
+                            </a:solidFill>
+                            <a:round/>
+                            <a:headEnd/>
+                            <a:tailEnd type="triangle" w="med" len="med"/>
+                          </a:ln>
+                          <a:extLst>
+                            <a:ext uri="{909E8E84-426E-40dd-AFC4-6F175D3DCCD1}">
+                              <a14:hiddenFill xmlns="" xmlns:mo="http://schemas.microsoft.com/office/mac/office/2008/main" xmlns:mv="urn:schemas-microsoft-com:mac:vml" xmlns:o="urn:schemas-microsoft-com:office:office" xmlns:v="urn:schemas-microsoft-com:vml" xmlns:w10="urn:schemas-microsoft-com:office:word" xmlns:w="http://schemas.openxmlformats.org/wordprocessingml/2006/main" xmlns:a14="http://schemas.microsoft.com/office/drawing/2010/main" xmlns:arto="http://schemas.microsoft.com/office/word/2006/arto" xmlns:lc="http://schemas.openxmlformats.org/drawingml/2006/lockedCanvas">
+                                <a:noFill/>
+                              </a14:hiddenFill>
+                            </a:ext>
+                          </a:extLst>
+                        </wps:spPr>
+                        <wps:bodyPr/>
+                      </wps:wsp>
+                      <wps:wsp>
+                        <wps:cNvPr id="38" name="Text Box 169"/>
+                        <wps:cNvSpPr txBox="1">
+                          <a:spLocks noChangeArrowheads="1"/>
+                        </wps:cNvSpPr>
+                        <wps:spPr bwMode="auto">
+                          <a:xfrm>
+                            <a:off x="1551600" y="3664245"/>
+                            <a:ext cx="2828925" cy="285115"/>
+                          </a:xfrm>
+                          <a:prstGeom prst="rect">
+                            <a:avLst/>
+                          </a:prstGeom>
+                          <a:noFill/>
+                          <a:ln>
+                            <a:noFill/>
+                          </a:ln>
+                          <a:extLst>
+                            <a:ext uri="{909E8E84-426E-40dd-AFC4-6F175D3DCCD1}">
+                              <a14:hiddenFill xmlns="" xmlns:mo="http://schemas.microsoft.com/office/mac/office/2008/main" xmlns:mv="urn:schemas-microsoft-com:mac:vml" xmlns:o="urn:schemas-microsoft-com:office:office" xmlns:v="urn:schemas-microsoft-com:vml" xmlns:w10="urn:schemas-microsoft-com:office:word" xmlns:w="http://schemas.openxmlformats.org/wordprocessingml/2006/main" xmlns:a14="http://schemas.microsoft.com/office/drawing/2010/main" xmlns:arto="http://schemas.microsoft.com/office/word/2006/arto" xmlns:lc="http://schemas.openxmlformats.org/drawingml/2006/lockedCanvas">
+                                <a:solidFill>
+                                  <a:srgbClr val="FFFFFF"/>
+                                </a:solidFill>
+                              </a14:hiddenFill>
+                            </a:ext>
+                            <a:ext uri="{91240B29-F687-4f45-9708-019B960494DF}">
+                              <a14:hiddenLine xmlns="" xmlns:mo="http://schemas.microsoft.com/office/mac/office/2008/main" xmlns:mv="urn:schemas-microsoft-com:mac:vml" xmlns:o="urn:schemas-microsoft-com:office:office" xmlns:v="urn:schemas-microsoft-com:vml" xmlns:w10="urn:schemas-microsoft-com:office:word" xmlns:w="http://schemas.openxmlformats.org/wordprocessingml/2006/main" xmlns:a14="http://schemas.microsoft.com/office/drawing/2010/main" xmlns:arto="http://schemas.microsoft.com/office/word/2006/arto" xmlns:lc="http://schemas.openxmlformats.org/drawingml/2006/lockedCanvas" w="9525">
+                                <a:solidFill>
+                                  <a:srgbClr val="000000"/>
+                                </a:solidFill>
+                                <a:miter lim="800000"/>
+                                <a:headEnd/>
+                                <a:tailEnd/>
+                              </a14:hiddenLine>
+                            </a:ext>
+                          </a:extLst>
+                        </wps:spPr>
+                        <wps:txbx>
+                          <w:txbxContent>
+                            <w:p>
+                              <w:r>
+                                <w:rPr>
+                                  <w:sz w:val="22"/>
+                                  <w:szCs w:val="22"/>
+                                </w:rPr>
+                                <w:t>Delete Patient Subscription Response [ITI-Y2]</w:t>
+                              </w:r>
+                            </w:p>
+                          </w:txbxContent>
+                        </wps:txbx>
+                        <wps:bodyPr rot="0" vert="horz" wrap="square" lIns="0" tIns="0" rIns="0" bIns="0" anchor="t" anchorCtr="0" upright="1">
+                          <a:noAutofit/>
+                        </wps:bodyPr>
+                      </wps:wsp>
+                      <wps:wsp>
+                        <wps:cNvPr id="39" name="Text Box 162"/>
+                        <wps:cNvSpPr txBox="1">
+                          <a:spLocks noChangeArrowheads="1"/>
+                        </wps:cNvSpPr>
+                        <wps:spPr bwMode="auto">
+                          <a:xfrm>
+                            <a:off x="1589700" y="3418500"/>
+                            <a:ext cx="2676525" cy="285115"/>
+                          </a:xfrm>
+                          <a:prstGeom prst="rect">
+                            <a:avLst/>
+                          </a:prstGeom>
+                          <a:noFill/>
+                          <a:ln>
+                            <a:noFill/>
+                          </a:ln>
+                          <a:extLst>
+                            <a:ext uri="{909E8E84-426E-40dd-AFC4-6F175D3DCCD1}">
+                              <a14:hiddenFill xmlns="" xmlns:mo="http://schemas.microsoft.com/office/mac/office/2008/main" xmlns:mv="urn:schemas-microsoft-com:mac:vml" xmlns:o="urn:schemas-microsoft-com:office:office" xmlns:v="urn:schemas-microsoft-com:vml" xmlns:w10="urn:schemas-microsoft-com:office:word" xmlns:w="http://schemas.openxmlformats.org/wordprocessingml/2006/main" xmlns:a14="http://schemas.microsoft.com/office/drawing/2010/main" xmlns:arto="http://schemas.microsoft.com/office/word/2006/arto" xmlns:lc="http://schemas.openxmlformats.org/drawingml/2006/lockedCanvas">
+                                <a:solidFill>
+                                  <a:srgbClr val="FFFFFF"/>
+                                </a:solidFill>
+                              </a14:hiddenFill>
+                            </a:ext>
+                            <a:ext uri="{91240B29-F687-4f45-9708-019B960494DF}">
+                              <a14:hiddenLine xmlns="" xmlns:mo="http://schemas.microsoft.com/office/mac/office/2008/main" xmlns:mv="urn:schemas-microsoft-com:mac:vml" xmlns:o="urn:schemas-microsoft-com:office:office" xmlns:v="urn:schemas-microsoft-com:vml" xmlns:w10="urn:schemas-microsoft-com:office:word" xmlns:w="http://schemas.openxmlformats.org/wordprocessingml/2006/main" xmlns:a14="http://schemas.microsoft.com/office/drawing/2010/main" xmlns:arto="http://schemas.microsoft.com/office/word/2006/arto" xmlns:lc="http://schemas.openxmlformats.org/drawingml/2006/lockedCanvas" w="9525">
+                                <a:solidFill>
+                                  <a:srgbClr val="000000"/>
+                                </a:solidFill>
+                                <a:miter lim="800000"/>
+                                <a:headEnd/>
+                                <a:tailEnd/>
+                              </a14:hiddenLine>
+                            </a:ext>
+                          </a:extLst>
+                        </wps:spPr>
+                        <wps:txbx>
+                          <w:txbxContent>
+                            <w:p>
+                              <w:r>
+                                <w:rPr>
+                                  <w:sz w:val="22"/>
+                                  <w:szCs w:val="22"/>
+                                </w:rPr>
+                                <w:t>Delete Patient Subscription Request [ITI-Y2]</w:t>
+                              </w:r>
+                            </w:p>
+                          </w:txbxContent>
+                        </wps:txbx>
+                        <wps:bodyPr rot="0" vert="horz" wrap="square" lIns="0" tIns="0" rIns="0" bIns="0" anchor="t" anchorCtr="0" upright="1">
+                          <a:noAutofit/>
+                        </wps:bodyPr>
+                      </wps:wsp>
+                      <wps:wsp>
+                        <wps:cNvPr id="40" name="Line 166"/>
+                        <wps:cNvCnPr>
+                          <a:cxnSpLocks noChangeShapeType="1"/>
+                        </wps:cNvCnPr>
+                        <wps:spPr bwMode="auto">
+                          <a:xfrm>
+                            <a:off x="1081700" y="3685200"/>
+                            <a:ext cx="3686175" cy="0"/>
+                          </a:xfrm>
+                          <a:prstGeom prst="line">
+                            <a:avLst/>
+                          </a:prstGeom>
+                          <a:noFill/>
+                          <a:ln w="9525">
+                            <a:solidFill>
+                              <a:srgbClr val="000000"/>
+                            </a:solidFill>
+                            <a:round/>
+                            <a:headEnd/>
+                            <a:tailEnd type="triangle" w="med" len="med"/>
+                          </a:ln>
+                          <a:extLst>
+                            <a:ext uri="{909E8E84-426E-40dd-AFC4-6F175D3DCCD1}">
+                              <a14:hiddenFill xmlns="" xmlns:mo="http://schemas.microsoft.com/office/mac/office/2008/main" xmlns:mv="urn:schemas-microsoft-com:mac:vml" xmlns:o="urn:schemas-microsoft-com:office:office" xmlns:v="urn:schemas-microsoft-com:vml" xmlns:w10="urn:schemas-microsoft-com:office:word" xmlns:w="http://schemas.openxmlformats.org/wordprocessingml/2006/main" xmlns:a14="http://schemas.microsoft.com/office/drawing/2010/main" xmlns:arto="http://schemas.microsoft.com/office/word/2006/arto" xmlns:lc="http://schemas.openxmlformats.org/drawingml/2006/lockedCanvas">
+                                <a:noFill/>
+                              </a14:hiddenFill>
+                            </a:ext>
+                          </a:extLst>
+                        </wps:spPr>
+                        <wps:bodyPr/>
+                      </wps:wsp>
+                      <wps:wsp>
+                        <wps:cNvPr id="41" name="Line 168"/>
+                        <wps:cNvCnPr>
+                          <a:cxnSpLocks noChangeShapeType="1"/>
+                        </wps:cNvCnPr>
+                        <wps:spPr bwMode="auto">
+                          <a:xfrm flipH="1">
+                            <a:off x="1081700" y="3935390"/>
+                            <a:ext cx="3686175" cy="0"/>
+                          </a:xfrm>
+                          <a:prstGeom prst="line">
+                            <a:avLst/>
+                          </a:prstGeom>
+                          <a:noFill/>
+                          <a:ln w="9525">
+                            <a:solidFill>
+                              <a:srgbClr val="000000"/>
+                            </a:solidFill>
+                            <a:round/>
+                            <a:headEnd/>
+                            <a:tailEnd type="triangle" w="med" len="med"/>
+                          </a:ln>
+                          <a:extLst>
+                            <a:ext uri="{909E8E84-426E-40dd-AFC4-6F175D3DCCD1}">
+                              <a14:hiddenFill xmlns="" xmlns:mo="http://schemas.microsoft.com/office/mac/office/2008/main" xmlns:mv="urn:schemas-microsoft-com:mac:vml" xmlns:o="urn:schemas-microsoft-com:office:office" xmlns:v="urn:schemas-microsoft-com:vml" xmlns:w10="urn:schemas-microsoft-com:office:word" xmlns:w="http://schemas.openxmlformats.org/wordprocessingml/2006/main" xmlns:a14="http://schemas.microsoft.com/office/drawing/2010/main" xmlns:arto="http://schemas.microsoft.com/office/word/2006/arto" xmlns:lc="http://schemas.openxmlformats.org/drawingml/2006/lockedCanvas">
                                 <a:noFill/>
                               </a14:hiddenFill>
                             </a:ext>
@@ -18006,8 +19543,8 @@
           </mc:Choice>
           <mc:Fallback>
             <w:pict>
-              <v:group w14:anchorId="30E9DA8D" id="Canvas 28" o:spid="_x0000_s1039" editas="canvas" style="width:468pt;height:189pt;mso-position-horizontal-relative:char;mso-position-vertical-relative:line" coordsize="59436,24003" o:gfxdata="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">
-                <v:shape id="_x0000_s1040" type="#_x0000_t75" style="position:absolute;width:59436;height:24003;visibility:visible;mso-wrap-style:square">
+              <v:group w14:anchorId="30E9DA8D" id="Canvas 28" o:spid="_x0000_s1039" editas="canvas" style="width:468pt;height:332.25pt;mso-position-horizontal-relative:char;mso-position-vertical-relative:line" coordsize="59436,42189" o:gfxdata="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">
+                <v:shape id="_x0000_s1040" type="#_x0000_t75" style="position:absolute;width:59436;height:42189;visibility:visible;mso-wrap-style:square">
                   <v:fill o:detectmouseclick="t"/>
                   <v:path o:connecttype="none"/>
                 </v:shape>
@@ -18026,28 +19563,7 @@
                             <w:sz w:val="22"/>
                             <w:szCs w:val="22"/>
                           </w:rPr>
-                          <w:t>Subscribe to Patient Updates</w:t>
-                        </w:r>
-                        <w:r>
-                          <w:rPr>
-                            <w:sz w:val="22"/>
-                            <w:szCs w:val="22"/>
-                          </w:rPr>
-                          <w:t xml:space="preserve"> Response [ITI-Y</w:t>
-                        </w:r>
-                        <w:r>
-                          <w:rPr>
-                            <w:sz w:val="22"/>
-                            <w:szCs w:val="22"/>
-                          </w:rPr>
-                          <w:t>2</w:t>
-                        </w:r>
-                        <w:r>
-                          <w:rPr>
-                            <w:sz w:val="22"/>
-                            <w:szCs w:val="22"/>
-                          </w:rPr>
-                          <w:t>]</w:t>
+                          <w:t>Subscribe to Patient Updates Response [ITI-Y2]</w:t>
                         </w:r>
                       </w:p>
                     </w:txbxContent>
@@ -18068,28 +19584,7 @@
                             <w:sz w:val="22"/>
                             <w:szCs w:val="22"/>
                           </w:rPr>
-                          <w:t>Subscribe to Patient Updates</w:t>
-                        </w:r>
-                        <w:r>
-                          <w:rPr>
-                            <w:sz w:val="22"/>
-                            <w:szCs w:val="22"/>
-                          </w:rPr>
-                          <w:t xml:space="preserve"> Request [ITI-Y</w:t>
-                        </w:r>
-                        <w:r>
-                          <w:rPr>
-                            <w:sz w:val="22"/>
-                            <w:szCs w:val="22"/>
-                          </w:rPr>
-                          <w:t>2</w:t>
-                        </w:r>
-                        <w:r>
-                          <w:rPr>
-                            <w:sz w:val="22"/>
-                            <w:szCs w:val="22"/>
-                          </w:rPr>
-                          <w:t>]</w:t>
+                          <w:t>Subscribe to Patient Updates Request [ITI-Y2]</w:t>
                         </w:r>
                       </w:p>
                     </w:txbxContent>
@@ -18117,14 +19612,14 @@
                     </w:txbxContent>
                   </v:textbox>
                 </v:shape>
-                <v:line id="Line 161" o:spid="_x0000_s1044" style="position:absolute;visibility:visible;mso-wrap-style:square" from="9944,7613" to="9950,20415" o:connectortype="straight" o:gfxdata="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">
+                <v:line id="Line 161" o:spid="_x0000_s1044" style="position:absolute;visibility:visible;mso-wrap-style:square" from="9944,7612" to="9944,42189" o:connectortype="straight" o:gfxdata="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">
                   <v:stroke dashstyle="dash"/>
                 </v:line>
-                <v:line id="Line 163" o:spid="_x0000_s1045" style="position:absolute;visibility:visible;mso-wrap-style:square" from="48710,5524" to="48710,19691" o:connectortype="straight" o:gfxdata="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">
+                <v:line id="Line 163" o:spid="_x0000_s1045" style="position:absolute;visibility:visible;mso-wrap-style:square" from="48710,5523" to="48710,41624" o:connectortype="straight" o:gfxdata="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">
                   <v:stroke dashstyle="dash"/>
                 </v:line>
-                <v:rect id="Rectangle 164" o:spid="_x0000_s1046" style="position:absolute;left:9226;top:9194;width:1696;height:8535;visibility:visible;mso-wrap-style:square;v-text-anchor:top" o:gfxdata="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"/>
-                <v:rect id="Rectangle 165" o:spid="_x0000_s1047" style="position:absolute;left:47783;top:9194;width:2039;height:8681;visibility:visible;mso-wrap-style:square;v-text-anchor:top" o:gfxdata="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"/>
+                <v:rect id="Rectangle 164" o:spid="_x0000_s1046" style="position:absolute;left:9226;top:9192;width:1442;height:31575;visibility:visible;mso-wrap-style:square;v-text-anchor:top" o:gfxdata="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"/>
+                <v:rect id="Rectangle 165" o:spid="_x0000_s1047" style="position:absolute;left:47783;top:9190;width:1747;height:31100;visibility:visible;mso-wrap-style:square;v-text-anchor:top" o:gfxdata="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"/>
                 <v:line id="Line 166" o:spid="_x0000_s1048" style="position:absolute;visibility:visible;mso-wrap-style:square" from="10922,11023" to="47783,11023" o:connectortype="straight" o:gfxdata="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">
                   <v:stroke endarrow="block"/>
                 </v:line>
@@ -18153,6 +19648,114 @@
                 <v:line id="Line 168" o:spid="_x0000_s1050" style="position:absolute;flip:x;visibility:visible;mso-wrap-style:square" from="10922,16097" to="47783,16097" o:connectortype="straight" o:gfxdata="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">
                   <v:stroke endarrow="block"/>
                 </v:line>
+                <v:shape id="Text Box 169" o:spid="_x0000_s1051" type="#_x0000_t202" style="position:absolute;left:15516;top:22735;width:28289;height:2858;visibility:visible;mso-wrap-style:square;v-text-anchor:top" o:gfxdata="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" filled="f" stroked="f">
+                  <v:textbox inset="0,0,0,0">
+                    <w:txbxContent>
+                      <w:p>
+                        <w:r>
+                          <w:rPr>
+                            <w:sz w:val="22"/>
+                            <w:szCs w:val="22"/>
+                          </w:rPr>
+                          <w:t>Get Patient Subscription Response [ITI-Y2]</w:t>
+                        </w:r>
+                      </w:p>
+                    </w:txbxContent>
+                  </v:textbox>
+                </v:shape>
+                <v:shape id="Text Box 162" o:spid="_x0000_s1052" type="#_x0000_t202" style="position:absolute;left:15897;top:20278;width:26765;height:2858;visibility:visible;mso-wrap-style:square;v-text-anchor:top" o:gfxdata="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" filled="f" stroked="f">
+                  <v:textbox inset="0,0,0,0">
+                    <w:txbxContent>
+                      <w:p>
+                        <w:r>
+                          <w:rPr>
+                            <w:sz w:val="22"/>
+                            <w:szCs w:val="22"/>
+                          </w:rPr>
+                          <w:t>Get Patient Subscription Request [ITI-Y2]</w:t>
+                        </w:r>
+                      </w:p>
+                    </w:txbxContent>
+                  </v:textbox>
+                </v:shape>
+                <v:line id="Line 166" o:spid="_x0000_s1053" style="position:absolute;visibility:visible;mso-wrap-style:square" from="10817,22945" to="47678,22945" o:connectortype="straight" o:gfxdata="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">
+                  <v:stroke endarrow="block"/>
+                </v:line>
+                <v:line id="Line 168" o:spid="_x0000_s1054" style="position:absolute;flip:x;visibility:visible;mso-wrap-style:square" from="10817,25447" to="47678,25447" o:connectortype="straight" o:gfxdata="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">
+                  <v:stroke endarrow="block"/>
+                </v:line>
+                <v:shape id="Text Box 169" o:spid="_x0000_s1055" type="#_x0000_t202" style="position:absolute;left:15516;top:29974;width:28289;height:2852;visibility:visible;mso-wrap-style:square;v-text-anchor:top" o:gfxdata="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" filled="f" stroked="f">
+                  <v:textbox inset="0,0,0,0">
+                    <w:txbxContent>
+                      <w:p>
+                        <w:r>
+                          <w:rPr>
+                            <w:sz w:val="22"/>
+                            <w:szCs w:val="22"/>
+                          </w:rPr>
+                          <w:t>Update Patient Subscription Response [ITI-Y2]</w:t>
+                        </w:r>
+                      </w:p>
+                    </w:txbxContent>
+                  </v:textbox>
+                </v:shape>
+                <v:shape id="Text Box 162" o:spid="_x0000_s1056" type="#_x0000_t202" style="position:absolute;left:15897;top:27517;width:26765;height:2851;visibility:visible;mso-wrap-style:square;v-text-anchor:top" o:gfxdata="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" filled="f" stroked="f">
+                  <v:textbox inset="0,0,0,0">
+                    <w:txbxContent>
+                      <w:p>
+                        <w:r>
+                          <w:rPr>
+                            <w:sz w:val="22"/>
+                            <w:szCs w:val="22"/>
+                          </w:rPr>
+                          <w:t>Update Patient Subscription Request [ITI-Y2]</w:t>
+                        </w:r>
+                      </w:p>
+                    </w:txbxContent>
+                  </v:textbox>
+                </v:shape>
+                <v:line id="Line 166" o:spid="_x0000_s1057" style="position:absolute;visibility:visible;mso-wrap-style:square" from="10817,30184" to="47678,30184" o:connectortype="straight" o:gfxdata="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">
+                  <v:stroke endarrow="block"/>
+                </v:line>
+                <v:line id="Line 168" o:spid="_x0000_s1058" style="position:absolute;flip:x;visibility:visible;mso-wrap-style:square" from="10817,32686" to="47678,32686" o:connectortype="straight" o:gfxdata="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">
+                  <v:stroke endarrow="block"/>
+                </v:line>
+                <v:shape id="Text Box 169" o:spid="_x0000_s1059" type="#_x0000_t202" style="position:absolute;left:15516;top:36642;width:28289;height:2851;visibility:visible;mso-wrap-style:square;v-text-anchor:top" o:gfxdata="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" filled="f" stroked="f">
+                  <v:textbox inset="0,0,0,0">
+                    <w:txbxContent>
+                      <w:p>
+                        <w:r>
+                          <w:rPr>
+                            <w:sz w:val="22"/>
+                            <w:szCs w:val="22"/>
+                          </w:rPr>
+                          <w:t>Delete Patient Subscription Response [ITI-Y2]</w:t>
+                        </w:r>
+                      </w:p>
+                    </w:txbxContent>
+                  </v:textbox>
+                </v:shape>
+                <v:shape id="Text Box 162" o:spid="_x0000_s1060" type="#_x0000_t202" style="position:absolute;left:15897;top:34185;width:26765;height:2851;visibility:visible;mso-wrap-style:square;v-text-anchor:top" o:gfxdata="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" filled="f" stroked="f">
+                  <v:textbox inset="0,0,0,0">
+                    <w:txbxContent>
+                      <w:p>
+                        <w:r>
+                          <w:rPr>
+                            <w:sz w:val="22"/>
+                            <w:szCs w:val="22"/>
+                          </w:rPr>
+                          <w:t>Delete Patient Subscription Request [ITI-Y2]</w:t>
+                        </w:r>
+                      </w:p>
+                    </w:txbxContent>
+                  </v:textbox>
+                </v:shape>
+                <v:line id="Line 166" o:spid="_x0000_s1061" style="position:absolute;visibility:visible;mso-wrap-style:square" from="10817,36852" to="47678,36852" o:connectortype="straight" o:gfxdata="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">
+                  <v:stroke endarrow="block"/>
+                </v:line>
+                <v:line id="Line 168" o:spid="_x0000_s1062" style="position:absolute;flip:x;visibility:visible;mso-wrap-style:square" from="10817,39353" to="47678,39353" o:connectortype="straight" o:gfxdata="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">
+                  <v:stroke endarrow="block"/>
+                </v:line>
                 <w10:anchorlock/>
               </v:group>
             </w:pict>
@@ -18171,7 +19774,6 @@
         <w:ind w:left="0" w:firstLine="0"/>
       </w:pPr>
       <w:r>
-        <w:lastRenderedPageBreak/>
         <w:t>3.Y</w:t>
       </w:r>
       <w:r>
@@ -18350,117 +19952,90 @@
         </w:rPr>
         <w:t xml:space="preserve"> request using HTTP POST as defined at </w:t>
       </w:r>
-      <w:hyperlink r:id="rId41" w:history="1">
+      <w:hyperlink r:id="rId43" w:anchor="create" w:history="1">
         <w:r>
           <w:rPr>
             <w:rStyle w:val="Hyperlink"/>
             <w:i w:val="0"/>
           </w:rPr>
-          <w:t>https://www.hl7.org/fhir/</w:t>
+          <w:t>https://www.hl7.org/fhir/R4/http.html#create</w:t>
         </w:r>
+      </w:hyperlink>
+      <w:r>
+        <w:rPr>
+          <w:i w:val="0"/>
+        </w:rPr>
+        <w:t xml:space="preserve"> </w:t>
+      </w:r>
+      <w:r>
+        <w:rPr>
+          <w:i w:val="0"/>
+        </w:rPr>
+        <w:t xml:space="preserve">on the </w:t>
+      </w:r>
+      <w:r>
+        <w:rPr>
+          <w:rFonts w:ascii="Courier New" w:hAnsi="Courier New" w:cs="Courier New"/>
+          <w:i w:val="0"/>
+          <w:sz w:val="20"/>
+        </w:rPr>
+        <w:t>Subscription</w:t>
+      </w:r>
+      <w:r>
+        <w:rPr>
+          <w:i w:val="0"/>
+        </w:rPr>
+        <w:t xml:space="preserve"> Resource</w:t>
+      </w:r>
+      <w:r>
+        <w:rPr>
+          <w:i w:val="0"/>
+        </w:rPr>
+        <w:t xml:space="preserve"> as defined at</w:t>
+      </w:r>
+      <w:r>
+        <w:t xml:space="preserve"> </w:t>
+      </w:r>
+      <w:hyperlink r:id="rId44" w:history="1">
         <w:r>
           <w:rPr>
             <w:rStyle w:val="Hyperlink"/>
             <w:i w:val="0"/>
           </w:rPr>
-          <w:t>R4/</w:t>
-        </w:r>
-        <w:r>
-          <w:rPr>
-            <w:rStyle w:val="Hyperlink"/>
-            <w:i w:val="0"/>
-          </w:rPr>
-          <w:t>http.html#create</w:t>
+          <w:t>https://www.hl7.org/fhir/R4/subscription.html</w:t>
         </w:r>
       </w:hyperlink>
       <w:r>
         <w:rPr>
           <w:i w:val="0"/>
         </w:rPr>
+        <w:t>.</w:t>
+      </w:r>
+      <w:r>
+        <w:rPr>
+          <w:i w:val="0"/>
+        </w:rPr>
         <w:t xml:space="preserve"> </w:t>
       </w:r>
       <w:r>
         <w:rPr>
           <w:i w:val="0"/>
         </w:rPr>
-        <w:t xml:space="preserve">on the </w:t>
-      </w:r>
-      <w:r>
-        <w:rPr>
-          <w:rFonts w:ascii="Courier New" w:hAnsi="Courier New" w:cs="Courier New"/>
+        <w:t xml:space="preserve"> </w:t>
+      </w:r>
+    </w:p>
+    <w:p>
+      <w:pPr>
+        <w:pStyle w:val="AuthorInstructions"/>
+        <w:rPr>
           <w:i w:val="0"/>
-          <w:sz w:val="20"/>
-        </w:rPr>
-        <w:t>Subscription</w:t>
-      </w:r>
+        </w:rPr>
+      </w:pPr>
       <w:r>
         <w:rPr>
           <w:i w:val="0"/>
         </w:rPr>
-        <w:t xml:space="preserve"> Resource</w:t>
-      </w:r>
-      <w:r>
-        <w:rPr>
-          <w:i w:val="0"/>
-        </w:rPr>
-        <w:t xml:space="preserve"> as defined at</w:t>
-      </w:r>
-      <w:r>
-        <w:t xml:space="preserve"> </w:t>
-      </w:r>
-      <w:hyperlink r:id="rId42" w:history="1">
-        <w:r>
-          <w:rPr>
-            <w:rStyle w:val="Hyperlink"/>
-            <w:i w:val="0"/>
-          </w:rPr>
-          <w:t>https://www.hl7.org/fhir/</w:t>
-        </w:r>
-        <w:r>
-          <w:rPr>
-            <w:rStyle w:val="Hyperlink"/>
-            <w:i w:val="0"/>
-          </w:rPr>
-          <w:t>R4/</w:t>
-        </w:r>
-        <w:r>
-          <w:rPr>
-            <w:rStyle w:val="Hyperlink"/>
-            <w:i w:val="0"/>
-          </w:rPr>
-          <w:t>subscription.html</w:t>
-        </w:r>
-      </w:hyperlink>
-      <w:r>
-        <w:rPr>
-          <w:i w:val="0"/>
-        </w:rPr>
-        <w:t>.</w:t>
-      </w:r>
-      <w:r>
-        <w:rPr>
-          <w:i w:val="0"/>
-        </w:rPr>
-        <w:t xml:space="preserve"> </w:t>
-      </w:r>
-      <w:r>
-        <w:rPr>
-          <w:i w:val="0"/>
-        </w:rPr>
-        <w:t xml:space="preserve"> </w:t>
-      </w:r>
-    </w:p>
-    <w:p>
-      <w:pPr>
-        <w:pStyle w:val="AuthorInstructions"/>
-        <w:rPr>
-          <w:i w:val="0"/>
-        </w:rPr>
-      </w:pPr>
-      <w:r>
-        <w:rPr>
-          <w:i w:val="0"/>
-        </w:rPr>
+        <w:lastRenderedPageBreak/>
         <w:t xml:space="preserve">A </w:t>
       </w:r>
       <w:r>
@@ -18528,7 +20103,7 @@
         </w:tabs>
         <w:ind w:left="0" w:firstLine="0"/>
       </w:pPr>
-      <w:bookmarkStart w:id="102" w:name="_Hlk5877358"/>
+      <w:bookmarkStart w:id="105" w:name="_Hlk5877358"/>
       <w:r>
         <w:t>3.Y</w:t>
       </w:r>
@@ -18544,15 +20119,10 @@
       <w:r>
         <w:t xml:space="preserve"> </w:t>
       </w:r>
-      <w:bookmarkEnd w:id="102"/>
-      <w:r>
-        <w:t xml:space="preserve">FHIR Subscription Resource </w:t>
-      </w:r>
-      <w:proofErr w:type="spellStart"/>
-      <w:r>
-        <w:t>Contstraints</w:t>
-      </w:r>
-      <w:proofErr w:type="spellEnd"/>
+      <w:bookmarkEnd w:id="105"/>
+      <w:r>
+        <w:t>FHIR Subscription Resource Constraints</w:t>
+      </w:r>
     </w:p>
     <w:p>
       <w:r>
@@ -18583,7 +20153,7 @@
       <w:r>
         <w:t xml:space="preserve"> Resource shall be further constrained as described in Table 3.Y2.4.1.2.1-1.  The Element column in Table 3.Y2.4.1.2.1-1 references the object model defined at </w:t>
       </w:r>
-      <w:hyperlink r:id="rId43" w:history="1">
+      <w:hyperlink r:id="rId45" w:anchor="resource" w:history="1">
         <w:r>
           <w:rPr>
             <w:rStyle w:val="Hyperlink"/>
@@ -18602,8 +20172,8 @@
       <w:r>
         <w:t xml:space="preserve">Table </w:t>
       </w:r>
-      <w:bookmarkStart w:id="103" w:name="OLE_LINK1"/>
-      <w:bookmarkStart w:id="104" w:name="OLE_LINK2"/>
+      <w:bookmarkStart w:id="106" w:name="OLE_LINK1"/>
+      <w:bookmarkStart w:id="107" w:name="OLE_LINK2"/>
       <w:r>
         <w:t>3.</w:t>
       </w:r>
@@ -18619,8 +20189,8 @@
       <w:r>
         <w:t>.2.1-1</w:t>
       </w:r>
-      <w:bookmarkEnd w:id="103"/>
-      <w:bookmarkEnd w:id="104"/>
+      <w:bookmarkEnd w:id="106"/>
+      <w:bookmarkEnd w:id="107"/>
       <w:r>
         <w:t xml:space="preserve">: </w:t>
       </w:r>
@@ -18955,7 +20525,7 @@
         </w:rPr>
         <w:t xml:space="preserve"> as per </w:t>
       </w:r>
-      <w:hyperlink r:id="rId44" w:history="1">
+      <w:hyperlink r:id="rId46" w:anchor="create" w:history="1">
         <w:r>
           <w:rPr>
             <w:rStyle w:val="Hyperlink"/>
@@ -18974,14 +20544,7 @@
         <w:rPr>
           <w:i w:val="0"/>
         </w:rPr>
-        <w:t xml:space="preserve">When the subscription has been set up on the Patient </w:t>
-      </w:r>
-      <w:r>
-        <w:rPr>
-          <w:i w:val="0"/>
-        </w:rPr>
-        <w:lastRenderedPageBreak/>
-        <w:t xml:space="preserve">Identity Manager, the </w:t>
+        <w:t xml:space="preserve">When the subscription has been set up on the Patient Identity Manager, the </w:t>
       </w:r>
       <w:r>
         <w:rPr>
@@ -19009,7 +20572,6 @@
         </w:rPr>
         <w:t xml:space="preserve"> to send updates to the Patient Subscriber based on the trigger criteria defined in the </w:t>
       </w:r>
-      <w:bookmarkStart w:id="105" w:name="_GoBack"/>
       <w:r>
         <w:rPr>
           <w:rFonts w:ascii="Courier New" w:hAnsi="Courier New" w:cs="Courier New"/>
@@ -19022,23 +20584,14 @@
         <w:rPr>
           <w:i w:val="0"/>
         </w:rPr>
-        <w:t xml:space="preserve"> </w:t>
-      </w:r>
-      <w:bookmarkEnd w:id="105"/>
+        <w:t xml:space="preserve"> Resource </w:t>
+      </w:r>
       <w:r>
         <w:rPr>
           <w:i w:val="0"/>
         </w:rPr>
-        <w:t xml:space="preserve">Resource </w:t>
-      </w:r>
-      <w:proofErr w:type="gramStart"/>
-      <w:r>
-        <w:rPr>
-          <w:i w:val="0"/>
-        </w:rPr>
-        <w:t>as long as</w:t>
-      </w:r>
-      <w:proofErr w:type="gramEnd"/>
+        <w:t>if</w:t>
+      </w:r>
       <w:r>
         <w:rPr>
           <w:i w:val="0"/>
@@ -19150,6 +20703,7 @@
         <w:ind w:left="0" w:firstLine="0"/>
       </w:pPr>
       <w:r>
+        <w:lastRenderedPageBreak/>
         <w:t>3.Y</w:t>
       </w:r>
       <w:r>
@@ -19234,7 +20788,7 @@
         </w:rPr>
         <w:t xml:space="preserve">or an error as defined at </w:t>
       </w:r>
-      <w:hyperlink r:id="rId45" w:history="1">
+      <w:hyperlink r:id="rId47" w:anchor="create" w:history="1">
         <w:r>
           <w:rPr>
             <w:rStyle w:val="Hyperlink"/>
@@ -19293,6 +20847,180 @@
     </w:p>
     <w:p>
       <w:pPr>
+        <w:pStyle w:val="Heading4"/>
+        <w:ind w:left="0" w:firstLine="0"/>
+      </w:pPr>
+      <w:r>
+        <w:t>3.Y</w:t>
+      </w:r>
+      <w:r>
+        <w:t>2</w:t>
+      </w:r>
+      <w:r>
+        <w:t>.4.</w:t>
+      </w:r>
+      <w:r>
+        <w:t>3</w:t>
+      </w:r>
+      <w:r>
+        <w:t xml:space="preserve"> </w:t>
+      </w:r>
+      <w:r>
+        <w:t xml:space="preserve">Get </w:t>
+      </w:r>
+      <w:r>
+        <w:t xml:space="preserve">Patient </w:t>
+      </w:r>
+      <w:r>
+        <w:t xml:space="preserve">Subscription </w:t>
+      </w:r>
+      <w:r>
+        <w:t>Request</w:t>
+      </w:r>
+      <w:r>
+        <w:t>/Response</w:t>
+      </w:r>
+      <w:r>
+        <w:t xml:space="preserve"> Message</w:t>
+      </w:r>
+    </w:p>
+    <w:p>
+      <w:r>
+        <w:t xml:space="preserve">A Patient Subscriber can retrieve the current details of a subscription by accessing the location returned by the Subscribe to Patient Updates Response as defined at </w:t>
+      </w:r>
+      <w:hyperlink r:id="rId48" w:anchor="read" w:history="1">
+        <w:r>
+          <w:rPr>
+            <w:rStyle w:val="Hyperlink"/>
+          </w:rPr>
+          <w:t>https://www.hl7.org/fhir/http.html#read</w:t>
+        </w:r>
+      </w:hyperlink>
+      <w:r>
+        <w:t>.</w:t>
+      </w:r>
+    </w:p>
+    <w:p>
+      <w:pPr>
+        <w:pStyle w:val="Heading4"/>
+        <w:ind w:left="0" w:firstLine="0"/>
+      </w:pPr>
+      <w:r>
+        <w:t>3.Y</w:t>
+      </w:r>
+      <w:r>
+        <w:t>2</w:t>
+      </w:r>
+      <w:r>
+        <w:t>.4.</w:t>
+      </w:r>
+      <w:r>
+        <w:t>4</w:t>
+      </w:r>
+      <w:r>
+        <w:t xml:space="preserve"> </w:t>
+      </w:r>
+      <w:r>
+        <w:t>Update Subscription [PUT] Request/Response</w:t>
+      </w:r>
+      <w:r>
+        <w:t xml:space="preserve"> Message</w:t>
+      </w:r>
+    </w:p>
+    <w:p>
+      <w:r>
+        <w:t xml:space="preserve">A Patient Subscriber can </w:t>
+      </w:r>
+      <w:r>
+        <w:t>update</w:t>
+      </w:r>
+      <w:r>
+        <w:t xml:space="preserve"> the current details of a subscription by accessing the location returned by the Subscribe to Patient Updates Response as defined at </w:t>
+      </w:r>
+      <w:hyperlink r:id="rId49" w:history="1">
+        <w:r>
+          <w:rPr>
+            <w:rStyle w:val="Hyperlink"/>
+          </w:rPr>
+          <w:t>https://www.hl7.org/fhir/http.html#update</w:t>
+        </w:r>
+      </w:hyperlink>
+      <w:r>
+        <w:t xml:space="preserve">.  This can be used to temporarily disable the subscription by changing the status to “off” or re-enable a subscription by changing the status to “request.”  Any other details of the subscription can also be updated, and the status shall be changed to “request.”  A Patient Identity Manager will suspend a subscription when the status is “off.”  Any new changes with a status of “request” will be handled as per </w:t>
+      </w:r>
+      <w:r>
+        <w:t>3.Y</w:t>
+      </w:r>
+      <w:r>
+        <w:t>2</w:t>
+      </w:r>
+      <w:r>
+        <w:t>.4.1.3</w:t>
+      </w:r>
+      <w:r>
+        <w:t>.</w:t>
+      </w:r>
+    </w:p>
+    <w:p>
+      <w:pPr>
+        <w:pStyle w:val="Heading4"/>
+        <w:ind w:left="0" w:firstLine="0"/>
+      </w:pPr>
+      <w:r>
+        <w:t>3.Y</w:t>
+      </w:r>
+      <w:r>
+        <w:t>2</w:t>
+      </w:r>
+      <w:r>
+        <w:t>.4.</w:t>
+      </w:r>
+      <w:r>
+        <w:t>5</w:t>
+      </w:r>
+      <w:r>
+        <w:t xml:space="preserve"> </w:t>
+      </w:r>
+      <w:r>
+        <w:t>Delete</w:t>
+      </w:r>
+      <w:r>
+        <w:t xml:space="preserve"> Subscription [</w:t>
+      </w:r>
+      <w:r>
+        <w:t>DELETE</w:t>
+      </w:r>
+      <w:r>
+        <w:t>] Request/Response</w:t>
+      </w:r>
+      <w:r>
+        <w:t xml:space="preserve"> Message</w:t>
+      </w:r>
+    </w:p>
+    <w:p>
+      <w:r>
+        <w:t xml:space="preserve">A Patient Subscriber can </w:t>
+      </w:r>
+      <w:r>
+        <w:t>delete</w:t>
+      </w:r>
+      <w:r>
+        <w:t xml:space="preserve"> a subscription by accessing the location returned by the Subscribe to Patient Updates Response as defined at </w:t>
+      </w:r>
+      <w:hyperlink r:id="rId50" w:history="1">
+        <w:r>
+          <w:rPr>
+            <w:rStyle w:val="Hyperlink"/>
+          </w:rPr>
+          <w:t>https://www.hl7.org/fhir/http.html#delete</w:t>
+        </w:r>
+      </w:hyperlink>
+      <w:r>
+        <w:t xml:space="preserve">. </w:t>
+      </w:r>
+    </w:p>
+    <w:p>
+      <w:pPr>
         <w:pStyle w:val="Heading3"/>
         <w:ind w:left="0" w:firstLine="0"/>
       </w:pPr>
@@ -19369,14 +21097,14 @@
           <w:highlight w:val="yellow"/>
         </w:rPr>
       </w:pPr>
-      <w:bookmarkStart w:id="106" w:name="_Toc345074688"/>
-      <w:bookmarkStart w:id="107" w:name="_Toc500238791"/>
+      <w:bookmarkStart w:id="108" w:name="_Toc345074688"/>
+      <w:bookmarkStart w:id="109" w:name="_Toc500238791"/>
       <w:r>
         <w:lastRenderedPageBreak/>
         <w:t>Appendices</w:t>
       </w:r>
-      <w:bookmarkEnd w:id="106"/>
-      <w:bookmarkEnd w:id="107"/>
+      <w:bookmarkEnd w:id="108"/>
+      <w:bookmarkEnd w:id="109"/>
       <w:r>
         <w:rPr>
           <w:highlight w:val="yellow"/>
@@ -19407,22 +21135,22 @@
       </w:r>
     </w:p>
     <w:p>
-      <w:bookmarkStart w:id="108" w:name="OLE_LINK3"/>
-      <w:bookmarkStart w:id="109" w:name="OLE_LINK4"/>
+      <w:bookmarkStart w:id="110" w:name="OLE_LINK3"/>
+      <w:bookmarkStart w:id="111" w:name="OLE_LINK4"/>
     </w:p>
     <w:p>
       <w:pPr>
         <w:pStyle w:val="Heading1"/>
         <w:ind w:left="0" w:firstLine="0"/>
       </w:pPr>
-      <w:bookmarkStart w:id="110" w:name="_Toc500238792"/>
-      <w:bookmarkStart w:id="111" w:name="_Toc345074689"/>
-      <w:bookmarkStart w:id="112" w:name="OLE_LINK80"/>
-      <w:bookmarkStart w:id="113" w:name="OLE_LINK81"/>
+      <w:bookmarkStart w:id="112" w:name="_Toc500238792"/>
+      <w:bookmarkStart w:id="113" w:name="_Toc345074689"/>
+      <w:bookmarkStart w:id="114" w:name="OLE_LINK80"/>
+      <w:bookmarkStart w:id="115" w:name="OLE_LINK81"/>
       <w:r>
         <w:t>Appendix A – &lt;Appendix Title&gt;</w:t>
       </w:r>
-      <w:bookmarkEnd w:id="110"/>
+      <w:bookmarkEnd w:id="112"/>
       <w:r>
         <w:t xml:space="preserve"> </w:t>
       </w:r>
@@ -19440,11 +21168,11 @@
         <w:pStyle w:val="Heading2"/>
         <w:ind w:left="0" w:firstLine="0"/>
       </w:pPr>
-      <w:bookmarkStart w:id="114" w:name="_Toc500238793"/>
+      <w:bookmarkStart w:id="116" w:name="_Toc500238793"/>
       <w:r>
         <w:t>A.1 &lt;Title&gt;</w:t>
       </w:r>
-      <w:bookmarkEnd w:id="114"/>
+      <w:bookmarkEnd w:id="116"/>
     </w:p>
     <w:p>
       <w:pPr>
@@ -19459,11 +21187,11 @@
         <w:pStyle w:val="Heading3"/>
         <w:ind w:left="0" w:firstLine="0"/>
       </w:pPr>
-      <w:bookmarkStart w:id="115" w:name="_Toc500238794"/>
+      <w:bookmarkStart w:id="117" w:name="_Toc500238794"/>
       <w:r>
         <w:t>A.1.1 &lt;Title&gt;</w:t>
       </w:r>
-      <w:bookmarkEnd w:id="115"/>
+      <w:bookmarkEnd w:id="117"/>
     </w:p>
     <w:p>
       <w:pPr>
@@ -19478,11 +21206,11 @@
         <w:pStyle w:val="Heading1"/>
         <w:ind w:left="0" w:firstLine="0"/>
       </w:pPr>
-      <w:bookmarkStart w:id="116" w:name="_Toc500238795"/>
+      <w:bookmarkStart w:id="118" w:name="_Toc500238795"/>
       <w:r>
         <w:t>Appendix B – &lt;Appendix Title&gt;</w:t>
       </w:r>
-      <w:bookmarkEnd w:id="116"/>
+      <w:bookmarkEnd w:id="118"/>
       <w:r>
         <w:t xml:space="preserve"> </w:t>
       </w:r>
@@ -19500,11 +21228,11 @@
         <w:pStyle w:val="Heading2"/>
         <w:ind w:left="0" w:firstLine="0"/>
       </w:pPr>
-      <w:bookmarkStart w:id="117" w:name="_Toc500238796"/>
+      <w:bookmarkStart w:id="119" w:name="_Toc500238796"/>
       <w:r>
         <w:t>B.1 &lt;Title&gt;</w:t>
       </w:r>
-      <w:bookmarkEnd w:id="117"/>
+      <w:bookmarkEnd w:id="119"/>
     </w:p>
     <w:p>
       <w:pPr>
@@ -19519,11 +21247,11 @@
         <w:pStyle w:val="Heading3"/>
         <w:ind w:left="0" w:firstLine="0"/>
       </w:pPr>
-      <w:bookmarkStart w:id="118" w:name="_Toc500238797"/>
+      <w:bookmarkStart w:id="120" w:name="_Toc500238797"/>
       <w:r>
         <w:t>B.1.1 &lt;Title&gt;</w:t>
       </w:r>
-      <w:bookmarkEnd w:id="118"/>
+      <w:bookmarkEnd w:id="120"/>
     </w:p>
     <w:p>
       <w:pPr>
@@ -19533,16 +21261,16 @@
         <w:t>Appendix B.1.1 text.</w:t>
       </w:r>
     </w:p>
+    <w:bookmarkEnd w:id="113"/>
+    <w:bookmarkEnd w:id="114"/>
+    <w:bookmarkEnd w:id="115"/>
+    <w:p>
+      <w:pPr>
+        <w:pStyle w:val="BodyText"/>
+      </w:pPr>
+    </w:p>
+    <w:bookmarkEnd w:id="110"/>
     <w:bookmarkEnd w:id="111"/>
-    <w:bookmarkEnd w:id="112"/>
-    <w:bookmarkEnd w:id="113"/>
-    <w:p>
-      <w:pPr>
-        <w:pStyle w:val="BodyText"/>
-      </w:pPr>
-    </w:p>
-    <w:bookmarkEnd w:id="108"/>
-    <w:bookmarkEnd w:id="109"/>
     <w:p>
       <w:pPr>
         <w:keepNext/>
@@ -19564,10 +21292,10 @@
       </w:r>
     </w:p>
     <w:sectPr>
-      <w:headerReference w:type="default" r:id="rId46"/>
-      <w:footerReference w:type="even" r:id="rId47"/>
-      <w:footerReference w:type="default" r:id="rId48"/>
-      <w:footerReference w:type="first" r:id="rId49"/>
+      <w:headerReference w:type="default" r:id="rId51"/>
+      <w:footerReference w:type="even" r:id="rId52"/>
+      <w:footerReference w:type="default" r:id="rId53"/>
+      <w:footerReference w:type="first" r:id="rId54"/>
       <w:pgSz w:w="12240" w:h="15840"/>
       <w:pgMar w:top="1440" w:right="1080" w:bottom="1440" w:left="1800" w:header="720" w:footer="720" w:gutter="0"/>
       <w:pgNumType w:start="1"/>
@@ -19614,18 +21342,69 @@
       </w:pPr>
     </w:p>
   </w:comment>
+  <w:comment w:id="89" w:author="Luke Duncan" w:date="2019-04-18T10:48:00Z" w:initials="LD">
+    <w:p>
+      <w:pPr>
+        <w:pStyle w:val="CommentText"/>
+      </w:pPr>
+      <w:r>
+        <w:rPr>
+          <w:rStyle w:val="CommentReference"/>
+        </w:rPr>
+        <w:annotationRef/>
+      </w:r>
+      <w:r>
+        <w:t>Yes, patient-link, patient-unlink, patient-update.</w:t>
+      </w:r>
+    </w:p>
+    <w:p>
+      <w:pPr>
+        <w:pStyle w:val="CommentText"/>
+      </w:pPr>
+    </w:p>
+  </w:comment>
+  <w:comment w:id="90" w:author="Luke Duncan" w:date="2019-04-18T10:17:00Z" w:initials="LD">
+    <w:p>
+      <w:pPr>
+        <w:pStyle w:val="CommentText"/>
+      </w:pPr>
+      <w:r>
+        <w:rPr>
+          <w:rStyle w:val="CommentReference"/>
+        </w:rPr>
+        <w:annotationRef/>
+      </w:r>
+      <w:r>
+        <w:t>Should this be defined this way or take this out?  Make it SHALL or remove it?</w:t>
+      </w:r>
+    </w:p>
+    <w:p>
+      <w:pPr>
+        <w:pStyle w:val="CommentText"/>
+      </w:pPr>
+    </w:p>
+    <w:p>
+      <w:pPr>
+        <w:pStyle w:val="CommentText"/>
+      </w:pPr>
+    </w:p>
+  </w:comment>
 </w:comments>
 </file>
 
 <file path=word/commentsExtended.xml><?xml version="1.0" encoding="utf-8"?>
 <w15:commentsEx xmlns:wpc="http://schemas.microsoft.com/office/word/2010/wordprocessingCanvas" xmlns:cx="http://schemas.microsoft.com/office/drawing/2014/chartex" xmlns:cx1="http://schemas.microsoft.com/office/drawing/2015/9/8/chartex" xmlns:cx2="http://schemas.microsoft.com/office/drawing/2015/10/21/chartex" xmlns:cx3="http://schemas.microsoft.com/office/drawing/2016/5/9/chartex" xmlns:cx4="http://schemas.microsoft.com/office/drawing/2016/5/10/chartex" xmlns:cx5="http://schemas.microsoft.com/office/drawing/2016/5/11/chartex" xmlns:cx6="http://schemas.microsoft.com/office/drawing/2016/5/12/chartex" xmlns:cx7="http://schemas.microsoft.com/office/drawing/2016/5/13/chartex" xmlns:cx8="http://schemas.microsoft.com/office/drawing/2016/5/14/chartex" xmlns:mc="http://schemas.openxmlformats.org/markup-compatibility/2006" xmlns:aink="http://schemas.microsoft.com/office/drawing/2016/ink" xmlns:am3d="http://schemas.microsoft.com/office/drawing/2017/model3d" xmlns:o="urn:schemas-microsoft-com:office:office" xmlns:r="http://schemas.openxmlformats.org/officeDocument/2006/relationships" xmlns:m="http://schemas.openxmlformats.org/officeDocument/2006/math" xmlns:v="urn:schemas-microsoft-com:vml" xmlns:wp14="http://schemas.microsoft.com/office/word/2010/wordprocessingDrawing" xmlns:wp="http://schemas.openxmlformats.org/drawingml/2006/wordprocessingDrawing" xmlns:w10="urn:schemas-microsoft-com:office:word" xmlns:w="http://schemas.openxmlformats.org/wordprocessingml/2006/main" xmlns:w14="http://schemas.microsoft.com/office/word/2010/wordml" xmlns:w15="http://schemas.microsoft.com/office/word/2012/wordml" xmlns:w16cid="http://schemas.microsoft.com/office/word/2016/wordml/cid" xmlns:w16se="http://schemas.microsoft.com/office/word/2015/wordml/symex" xmlns:wpg="http://schemas.microsoft.com/office/word/2010/wordprocessingGroup" xmlns:wpi="http://schemas.microsoft.com/office/word/2010/wordprocessingInk" xmlns:wne="http://schemas.microsoft.com/office/word/2006/wordml" xmlns:wps="http://schemas.microsoft.com/office/word/2010/wordprocessingShape" mc:Ignorable="w14 w15 w16se w16cid wp14">
   <w15:commentEx w15:paraId="11000F1F" w15:done="0"/>
+  <w15:commentEx w15:paraId="43C0FE24" w15:paraIdParent="11000F1F" w15:done="0"/>
+  <w15:commentEx w15:paraId="20F038C7" w15:done="0"/>
 </w15:commentsEx>
 </file>
 
 <file path=word/commentsIds.xml><?xml version="1.0" encoding="utf-8"?>
 <w16cid:commentsIds xmlns:wpc="http://schemas.microsoft.com/office/word/2010/wordprocessingCanvas" xmlns:cx="http://schemas.microsoft.com/office/drawing/2014/chartex" xmlns:cx1="http://schemas.microsoft.com/office/drawing/2015/9/8/chartex" xmlns:cx2="http://schemas.microsoft.com/office/drawing/2015/10/21/chartex" xmlns:cx3="http://schemas.microsoft.com/office/drawing/2016/5/9/chartex" xmlns:cx4="http://schemas.microsoft.com/office/drawing/2016/5/10/chartex" xmlns:cx5="http://schemas.microsoft.com/office/drawing/2016/5/11/chartex" xmlns:cx6="http://schemas.microsoft.com/office/drawing/2016/5/12/chartex" xmlns:cx7="http://schemas.microsoft.com/office/drawing/2016/5/13/chartex" xmlns:cx8="http://schemas.microsoft.com/office/drawing/2016/5/14/chartex" xmlns:mc="http://schemas.openxmlformats.org/markup-compatibility/2006" xmlns:aink="http://schemas.microsoft.com/office/drawing/2016/ink" xmlns:am3d="http://schemas.microsoft.com/office/drawing/2017/model3d" xmlns:o="urn:schemas-microsoft-com:office:office" xmlns:r="http://schemas.openxmlformats.org/officeDocument/2006/relationships" xmlns:m="http://schemas.openxmlformats.org/officeDocument/2006/math" xmlns:v="urn:schemas-microsoft-com:vml" xmlns:wp14="http://schemas.microsoft.com/office/word/2010/wordprocessingDrawing" xmlns:wp="http://schemas.openxmlformats.org/drawingml/2006/wordprocessingDrawing" xmlns:w10="urn:schemas-microsoft-com:office:word" xmlns:w="http://schemas.openxmlformats.org/wordprocessingml/2006/main" xmlns:w14="http://schemas.microsoft.com/office/word/2010/wordml" xmlns:w15="http://schemas.microsoft.com/office/word/2012/wordml" xmlns:w16cid="http://schemas.microsoft.com/office/word/2016/wordml/cid" xmlns:w16se="http://schemas.microsoft.com/office/word/2015/wordml/symex" xmlns:wpg="http://schemas.microsoft.com/office/word/2010/wordprocessingGroup" xmlns:wpi="http://schemas.microsoft.com/office/word/2010/wordprocessingInk" xmlns:wne="http://schemas.microsoft.com/office/word/2006/wordml" xmlns:wps="http://schemas.microsoft.com/office/word/2010/wordprocessingShape" mc:Ignorable="w14 w15 w16se w16cid wp14">
   <w16cid:commentId w16cid:paraId="11000F1F" w16cid:durableId="2059A42E"/>
+  <w16cid:commentId w16cid:paraId="43C0FE24" w16cid:durableId="2062D485"/>
+  <w16cid:commentId w16cid:paraId="20F038C7" w16cid:durableId="2062CD21"/>
 </w16cid:commentsIds>
 </file>
 
@@ -19761,8 +21540,8 @@
         <w:szCs w:val="20"/>
       </w:rPr>
     </w:pPr>
-    <w:bookmarkStart w:id="119" w:name="_1l354xk" w:colFirst="0" w:colLast="0"/>
-    <w:bookmarkEnd w:id="119"/>
+    <w:bookmarkStart w:id="121" w:name="_1l354xk" w:colFirst="0" w:colLast="0"/>
+    <w:bookmarkEnd w:id="121"/>
     <w:r>
       <w:rPr>
         <w:color w:val="000000"/>

</xml_diff>